<commit_message>
RTK ulbi: slices, configureStore, default script with async query
</commit_message>
<xml_diff>
--- a/notes/UlbiReduxIntermediate.docx
+++ b/notes/UlbiReduxIntermediate.docx
@@ -8,7 +8,6 @@
           <w:rFonts w:ascii="Arial" w:hAnsi="Arial" w:cs="Arial"/>
           <w:sz w:val="28"/>
           <w:szCs w:val="28"/>
-          <w:lang w:val="en-US"/>
         </w:rPr>
       </w:pPr>
       <w:r>
@@ -43,7 +42,24 @@
           <w:szCs w:val="28"/>
         </w:rPr>
         <w:br/>
-        <w:t xml:space="preserve">Обычный </w:t>
+      </w:r>
+      <w:proofErr w:type="gramStart"/>
+      <w:r>
+        <w:rPr>
+          <w:rFonts w:ascii="Arial" w:hAnsi="Arial" w:cs="Arial"/>
+          <w:sz w:val="28"/>
+          <w:szCs w:val="28"/>
+        </w:rPr>
+        <w:t>Обычный</w:t>
+      </w:r>
+      <w:proofErr w:type="gramEnd"/>
+      <w:r>
+        <w:rPr>
+          <w:rFonts w:ascii="Arial" w:hAnsi="Arial" w:cs="Arial"/>
+          <w:sz w:val="28"/>
+          <w:szCs w:val="28"/>
+        </w:rPr>
+        <w:t xml:space="preserve"> </w:t>
       </w:r>
       <w:r>
         <w:rPr>
@@ -122,8 +138,3101 @@
         </w:rPr>
         <w:br/>
       </w:r>
+      <w:r>
+        <w:rPr>
+          <w:rFonts w:ascii="Arial" w:hAnsi="Arial" w:cs="Arial"/>
+          <w:sz w:val="28"/>
+          <w:szCs w:val="28"/>
+          <w:lang w:val="en-US"/>
+        </w:rPr>
+        <w:br/>
+        <w:t xml:space="preserve">2) </w:t>
+      </w:r>
+      <w:r>
+        <w:rPr>
+          <w:rFonts w:ascii="Arial" w:hAnsi="Arial" w:cs="Arial"/>
+          <w:sz w:val="28"/>
+          <w:szCs w:val="28"/>
+        </w:rPr>
+        <w:t xml:space="preserve">Начало разработки. Конфигурация </w:t>
+      </w:r>
+      <w:r>
+        <w:rPr>
+          <w:rFonts w:ascii="Arial" w:hAnsi="Arial" w:cs="Arial"/>
+          <w:sz w:val="28"/>
+          <w:szCs w:val="28"/>
+          <w:lang w:val="en-US"/>
+        </w:rPr>
+        <w:t>store.</w:t>
+      </w:r>
+      <w:r>
+        <w:rPr>
+          <w:rFonts w:ascii="Arial" w:hAnsi="Arial" w:cs="Arial"/>
+          <w:sz w:val="28"/>
+          <w:szCs w:val="28"/>
+          <w:lang w:val="en-US"/>
+        </w:rPr>
+        <w:br/>
+      </w:r>
+      <w:r>
+        <w:rPr>
+          <w:rFonts w:ascii="Arial" w:hAnsi="Arial" w:cs="Arial"/>
+          <w:sz w:val="28"/>
+          <w:szCs w:val="28"/>
+          <w:lang w:val="en-US"/>
+        </w:rPr>
+        <w:br/>
+      </w:r>
+      <w:r>
+        <w:rPr>
+          <w:rFonts w:ascii="Arial" w:hAnsi="Arial" w:cs="Arial"/>
+          <w:sz w:val="28"/>
+          <w:szCs w:val="28"/>
+        </w:rPr>
+        <w:t xml:space="preserve">Создаём </w:t>
+      </w:r>
+      <w:proofErr w:type="spellStart"/>
+      <w:r>
+        <w:rPr>
+          <w:rFonts w:ascii="Arial" w:hAnsi="Arial" w:cs="Arial"/>
+          <w:sz w:val="28"/>
+          <w:szCs w:val="28"/>
+          <w:lang w:val="en-US"/>
+        </w:rPr>
+        <w:t>rootReducer</w:t>
+      </w:r>
+      <w:proofErr w:type="spellEnd"/>
+      <w:r>
+        <w:rPr>
+          <w:rFonts w:ascii="Arial" w:hAnsi="Arial" w:cs="Arial"/>
+          <w:sz w:val="28"/>
+          <w:szCs w:val="28"/>
+        </w:rPr>
+        <w:t xml:space="preserve"> с помощью </w:t>
+      </w:r>
+      <w:proofErr w:type="spellStart"/>
+      <w:r>
+        <w:rPr>
+          <w:rFonts w:ascii="Arial" w:hAnsi="Arial" w:cs="Arial"/>
+          <w:sz w:val="28"/>
+          <w:szCs w:val="28"/>
+          <w:lang w:val="en-US"/>
+        </w:rPr>
+        <w:t>combineReducers</w:t>
+      </w:r>
+      <w:proofErr w:type="spellEnd"/>
+      <w:r>
+        <w:rPr>
+          <w:rFonts w:ascii="Arial" w:hAnsi="Arial" w:cs="Arial"/>
+          <w:sz w:val="28"/>
+          <w:szCs w:val="28"/>
+          <w:lang w:val="en-US"/>
+        </w:rPr>
+        <w:t>.</w:t>
+      </w:r>
+      <w:r>
+        <w:rPr>
+          <w:rFonts w:ascii="Arial" w:hAnsi="Arial" w:cs="Arial"/>
+          <w:sz w:val="28"/>
+          <w:szCs w:val="28"/>
+          <w:lang w:val="en-US"/>
+        </w:rPr>
+        <w:br/>
+      </w:r>
+      <w:r>
+        <w:rPr>
+          <w:rFonts w:ascii="Arial" w:hAnsi="Arial" w:cs="Arial"/>
+          <w:sz w:val="28"/>
+          <w:szCs w:val="28"/>
+          <w:lang w:val="en-US"/>
+        </w:rPr>
+        <w:br/>
+      </w:r>
+      <w:r>
+        <w:rPr>
+          <w:rFonts w:ascii="Arial" w:hAnsi="Arial" w:cs="Arial"/>
+          <w:sz w:val="28"/>
+          <w:szCs w:val="28"/>
+        </w:rPr>
+        <w:t xml:space="preserve">Создаём </w:t>
+      </w:r>
+      <w:proofErr w:type="spellStart"/>
+      <w:r>
+        <w:rPr>
+          <w:rFonts w:ascii="Arial" w:hAnsi="Arial" w:cs="Arial"/>
+          <w:sz w:val="28"/>
+          <w:szCs w:val="28"/>
+          <w:lang w:val="en-US"/>
+        </w:rPr>
+        <w:t>setupS</w:t>
+      </w:r>
+      <w:r>
+        <w:rPr>
+          <w:rFonts w:ascii="Arial" w:hAnsi="Arial" w:cs="Arial"/>
+          <w:sz w:val="28"/>
+          <w:szCs w:val="28"/>
+          <w:lang w:val="en-US"/>
+        </w:rPr>
+        <w:t>tore</w:t>
+      </w:r>
+      <w:proofErr w:type="spellEnd"/>
+      <w:r>
+        <w:rPr>
+          <w:rFonts w:ascii="Arial" w:hAnsi="Arial" w:cs="Arial"/>
+          <w:sz w:val="28"/>
+          <w:szCs w:val="28"/>
+          <w:lang w:val="en-US"/>
+        </w:rPr>
+        <w:t xml:space="preserve"> </w:t>
+      </w:r>
+      <w:r>
+        <w:rPr>
+          <w:rFonts w:ascii="Arial" w:hAnsi="Arial" w:cs="Arial"/>
+          <w:sz w:val="28"/>
+          <w:szCs w:val="28"/>
+        </w:rPr>
+        <w:t xml:space="preserve">с помощью </w:t>
+      </w:r>
+      <w:proofErr w:type="spellStart"/>
+      <w:r>
+        <w:rPr>
+          <w:rFonts w:ascii="Arial" w:hAnsi="Arial" w:cs="Arial"/>
+          <w:sz w:val="28"/>
+          <w:szCs w:val="28"/>
+          <w:lang w:val="en-US"/>
+        </w:rPr>
+        <w:t>configureStore</w:t>
+      </w:r>
+      <w:proofErr w:type="spellEnd"/>
+      <w:r>
+        <w:rPr>
+          <w:rFonts w:ascii="Arial" w:hAnsi="Arial" w:cs="Arial"/>
+          <w:sz w:val="28"/>
+          <w:szCs w:val="28"/>
+          <w:lang w:val="en-US"/>
+        </w:rPr>
+        <w:t>.</w:t>
+      </w:r>
+      <w:r>
+        <w:rPr>
+          <w:rFonts w:ascii="Arial" w:hAnsi="Arial" w:cs="Arial"/>
+          <w:sz w:val="28"/>
+          <w:szCs w:val="28"/>
+          <w:lang w:val="en-US"/>
+        </w:rPr>
+        <w:br/>
+      </w:r>
+      <w:r>
+        <w:rPr>
+          <w:rFonts w:ascii="Arial" w:hAnsi="Arial" w:cs="Arial"/>
+          <w:sz w:val="28"/>
+          <w:szCs w:val="28"/>
+        </w:rPr>
+        <w:t xml:space="preserve">Стоит отметить, что когда мы используем </w:t>
+      </w:r>
+      <w:proofErr w:type="spellStart"/>
+      <w:r>
+        <w:rPr>
+          <w:rFonts w:ascii="Arial" w:hAnsi="Arial" w:cs="Arial"/>
+          <w:sz w:val="28"/>
+          <w:szCs w:val="28"/>
+          <w:lang w:val="en-US"/>
+        </w:rPr>
+        <w:t>reduxToolKit</w:t>
+      </w:r>
+      <w:proofErr w:type="spellEnd"/>
+      <w:r>
+        <w:rPr>
+          <w:rFonts w:ascii="Arial" w:hAnsi="Arial" w:cs="Arial"/>
+          <w:sz w:val="28"/>
+          <w:szCs w:val="28"/>
+        </w:rPr>
+        <w:t xml:space="preserve">, то нам не нужно подключать инструменты разработчика для отладки и </w:t>
+      </w:r>
+      <w:proofErr w:type="spellStart"/>
+      <w:r>
+        <w:rPr>
+          <w:rFonts w:ascii="Arial" w:hAnsi="Arial" w:cs="Arial"/>
+          <w:sz w:val="28"/>
+          <w:szCs w:val="28"/>
+          <w:lang w:val="en-US"/>
+        </w:rPr>
+        <w:t>redux</w:t>
+      </w:r>
+      <w:proofErr w:type="spellEnd"/>
+      <w:r>
+        <w:rPr>
+          <w:rFonts w:ascii="Arial" w:hAnsi="Arial" w:cs="Arial"/>
+          <w:sz w:val="28"/>
+          <w:szCs w:val="28"/>
+          <w:lang w:val="en-US"/>
+        </w:rPr>
+        <w:t xml:space="preserve"> </w:t>
+      </w:r>
+      <w:proofErr w:type="spellStart"/>
+      <w:r>
+        <w:rPr>
+          <w:rFonts w:ascii="Arial" w:hAnsi="Arial" w:cs="Arial"/>
+          <w:sz w:val="28"/>
+          <w:szCs w:val="28"/>
+          <w:lang w:val="en-US"/>
+        </w:rPr>
+        <w:t>thunk</w:t>
+      </w:r>
+      <w:proofErr w:type="spellEnd"/>
+      <w:r>
+        <w:rPr>
+          <w:rFonts w:ascii="Arial" w:hAnsi="Arial" w:cs="Arial"/>
+          <w:sz w:val="28"/>
+          <w:szCs w:val="28"/>
+          <w:lang w:val="en-US"/>
+        </w:rPr>
+        <w:t xml:space="preserve"> middleware, </w:t>
+      </w:r>
+      <w:r>
+        <w:rPr>
+          <w:rFonts w:ascii="Arial" w:hAnsi="Arial" w:cs="Arial"/>
+          <w:sz w:val="28"/>
+          <w:szCs w:val="28"/>
+        </w:rPr>
+        <w:t>поскольку всё уже идет из коробки.</w:t>
+      </w:r>
+      <w:r>
+        <w:rPr>
+          <w:rFonts w:ascii="Arial" w:hAnsi="Arial" w:cs="Arial"/>
+          <w:sz w:val="28"/>
+          <w:szCs w:val="28"/>
+        </w:rPr>
+        <w:br/>
+      </w:r>
+      <w:r>
+        <w:rPr>
+          <w:rFonts w:ascii="Arial" w:hAnsi="Arial" w:cs="Arial"/>
+          <w:sz w:val="28"/>
+          <w:szCs w:val="28"/>
+        </w:rPr>
+        <w:br/>
+      </w:r>
+      <w:r>
+        <w:rPr>
+          <w:noProof/>
+          <w:lang w:eastAsia="ru-RU"/>
+        </w:rPr>
+        <w:drawing>
+          <wp:inline distT="0" distB="0" distL="0" distR="0" wp14:anchorId="17DABAFD" wp14:editId="3D442E56">
+            <wp:extent cx="2767263" cy="1116615"/>
+            <wp:effectExtent l="0" t="0" r="0" b="7620"/>
+            <wp:docPr id="2" name="Рисунок 2"/>
+            <wp:cNvGraphicFramePr>
+              <a:graphicFrameLocks xmlns:a="http://schemas.openxmlformats.org/drawingml/2006/main" noChangeAspect="1"/>
+            </wp:cNvGraphicFramePr>
+            <a:graphic xmlns:a="http://schemas.openxmlformats.org/drawingml/2006/main">
+              <a:graphicData uri="http://schemas.openxmlformats.org/drawingml/2006/picture">
+                <pic:pic xmlns:pic="http://schemas.openxmlformats.org/drawingml/2006/picture">
+                  <pic:nvPicPr>
+                    <pic:cNvPr id="0" name=""/>
+                    <pic:cNvPicPr/>
+                  </pic:nvPicPr>
+                  <pic:blipFill>
+                    <a:blip r:embed="rId6"/>
+                    <a:stretch>
+                      <a:fillRect/>
+                    </a:stretch>
+                  </pic:blipFill>
+                  <pic:spPr>
+                    <a:xfrm>
+                      <a:off x="0" y="0"/>
+                      <a:ext cx="2760946" cy="1114066"/>
+                    </a:xfrm>
+                    <a:prstGeom prst="rect">
+                      <a:avLst/>
+                    </a:prstGeom>
+                  </pic:spPr>
+                </pic:pic>
+              </a:graphicData>
+            </a:graphic>
+          </wp:inline>
+        </w:drawing>
+      </w:r>
+      <w:r>
+        <w:rPr>
+          <w:rFonts w:ascii="Arial" w:hAnsi="Arial" w:cs="Arial"/>
+          <w:sz w:val="28"/>
+          <w:szCs w:val="28"/>
+        </w:rPr>
+        <w:br/>
+      </w:r>
+      <w:r>
+        <w:rPr>
+          <w:rFonts w:ascii="Arial" w:hAnsi="Arial" w:cs="Arial"/>
+          <w:sz w:val="28"/>
+          <w:szCs w:val="28"/>
+        </w:rPr>
+        <w:br/>
+        <w:t xml:space="preserve">Теперь получаем типы </w:t>
+      </w:r>
+      <w:r>
+        <w:rPr>
+          <w:rFonts w:ascii="Arial" w:hAnsi="Arial" w:cs="Arial"/>
+          <w:sz w:val="28"/>
+          <w:szCs w:val="28"/>
+          <w:lang w:val="en-US"/>
+        </w:rPr>
+        <w:t>state, store, dispatch.</w:t>
+      </w:r>
+      <w:r>
+        <w:rPr>
+          <w:rFonts w:ascii="Arial" w:hAnsi="Arial" w:cs="Arial"/>
+          <w:sz w:val="28"/>
+          <w:szCs w:val="28"/>
+          <w:lang w:val="en-US"/>
+        </w:rPr>
+        <w:br/>
+      </w:r>
+      <w:r>
+        <w:rPr>
+          <w:noProof/>
+          <w:lang w:eastAsia="ru-RU"/>
+        </w:rPr>
+        <w:drawing>
+          <wp:inline distT="0" distB="0" distL="0" distR="0" wp14:anchorId="636CFFF8" wp14:editId="381CD184">
+            <wp:extent cx="3667125" cy="819150"/>
+            <wp:effectExtent l="0" t="0" r="9525" b="0"/>
+            <wp:docPr id="3" name="Рисунок 3"/>
+            <wp:cNvGraphicFramePr>
+              <a:graphicFrameLocks xmlns:a="http://schemas.openxmlformats.org/drawingml/2006/main" noChangeAspect="1"/>
+            </wp:cNvGraphicFramePr>
+            <a:graphic xmlns:a="http://schemas.openxmlformats.org/drawingml/2006/main">
+              <a:graphicData uri="http://schemas.openxmlformats.org/drawingml/2006/picture">
+                <pic:pic xmlns:pic="http://schemas.openxmlformats.org/drawingml/2006/picture">
+                  <pic:nvPicPr>
+                    <pic:cNvPr id="0" name=""/>
+                    <pic:cNvPicPr/>
+                  </pic:nvPicPr>
+                  <pic:blipFill>
+                    <a:blip r:embed="rId7"/>
+                    <a:stretch>
+                      <a:fillRect/>
+                    </a:stretch>
+                  </pic:blipFill>
+                  <pic:spPr>
+                    <a:xfrm>
+                      <a:off x="0" y="0"/>
+                      <a:ext cx="3667125" cy="819150"/>
+                    </a:xfrm>
+                    <a:prstGeom prst="rect">
+                      <a:avLst/>
+                    </a:prstGeom>
+                  </pic:spPr>
+                </pic:pic>
+              </a:graphicData>
+            </a:graphic>
+          </wp:inline>
+        </w:drawing>
+      </w:r>
+      <w:r>
+        <w:rPr>
+          <w:rFonts w:ascii="Arial" w:hAnsi="Arial" w:cs="Arial"/>
+          <w:sz w:val="28"/>
+          <w:szCs w:val="28"/>
+          <w:lang w:val="en-US"/>
+        </w:rPr>
+        <w:br/>
+      </w:r>
+      <w:r>
+        <w:rPr>
+          <w:rFonts w:ascii="Arial" w:hAnsi="Arial" w:cs="Arial"/>
+          <w:sz w:val="28"/>
+          <w:szCs w:val="28"/>
+          <w:lang w:val="en-US"/>
+        </w:rPr>
+        <w:br/>
+      </w:r>
+      <w:r>
+        <w:rPr>
+          <w:rFonts w:ascii="Arial" w:hAnsi="Arial" w:cs="Arial"/>
+          <w:b/>
+          <w:sz w:val="28"/>
+          <w:szCs w:val="28"/>
+        </w:rPr>
+        <w:t xml:space="preserve">3) </w:t>
+      </w:r>
+      <w:proofErr w:type="spellStart"/>
+      <w:r>
+        <w:rPr>
+          <w:rFonts w:ascii="Arial" w:hAnsi="Arial" w:cs="Arial"/>
+          <w:b/>
+          <w:sz w:val="28"/>
+          <w:szCs w:val="28"/>
+        </w:rPr>
+        <w:t>Кастомные</w:t>
+      </w:r>
+      <w:proofErr w:type="spellEnd"/>
+      <w:r>
+        <w:rPr>
+          <w:rFonts w:ascii="Arial" w:hAnsi="Arial" w:cs="Arial"/>
+          <w:b/>
+          <w:sz w:val="28"/>
+          <w:szCs w:val="28"/>
+        </w:rPr>
+        <w:t xml:space="preserve"> хуки для работы с </w:t>
+      </w:r>
+      <w:proofErr w:type="spellStart"/>
+      <w:r>
+        <w:rPr>
+          <w:rFonts w:ascii="Arial" w:hAnsi="Arial" w:cs="Arial"/>
+          <w:b/>
+          <w:sz w:val="28"/>
+          <w:szCs w:val="28"/>
+          <w:lang w:val="en-US"/>
+        </w:rPr>
+        <w:t>redux</w:t>
+      </w:r>
+      <w:proofErr w:type="spellEnd"/>
+      <w:r>
+        <w:rPr>
+          <w:rFonts w:ascii="Arial" w:hAnsi="Arial" w:cs="Arial"/>
+          <w:b/>
+          <w:sz w:val="28"/>
+          <w:szCs w:val="28"/>
+          <w:lang w:val="en-US"/>
+        </w:rPr>
+        <w:t>.</w:t>
+      </w:r>
+      <w:r>
+        <w:rPr>
+          <w:rFonts w:ascii="Arial" w:hAnsi="Arial" w:cs="Arial"/>
+          <w:sz w:val="28"/>
+          <w:szCs w:val="28"/>
+          <w:lang w:val="en-US"/>
+        </w:rPr>
+        <w:br/>
+      </w:r>
+      <w:r>
+        <w:rPr>
+          <w:rFonts w:ascii="Arial" w:hAnsi="Arial" w:cs="Arial"/>
+          <w:sz w:val="28"/>
+          <w:szCs w:val="28"/>
+          <w:lang w:val="en-US"/>
+        </w:rPr>
+        <w:br/>
+        <w:t xml:space="preserve">-&gt; </w:t>
+      </w:r>
+      <w:proofErr w:type="spellStart"/>
+      <w:r>
+        <w:rPr>
+          <w:rFonts w:ascii="Arial" w:hAnsi="Arial" w:cs="Arial"/>
+          <w:sz w:val="28"/>
+          <w:szCs w:val="28"/>
+          <w:lang w:val="en-US"/>
+        </w:rPr>
+        <w:t>useAppDispatch</w:t>
+      </w:r>
+      <w:proofErr w:type="spellEnd"/>
+      <w:r>
+        <w:rPr>
+          <w:rFonts w:ascii="Arial" w:hAnsi="Arial" w:cs="Arial"/>
+          <w:sz w:val="28"/>
+          <w:szCs w:val="28"/>
+          <w:lang w:val="en-US"/>
+        </w:rPr>
+        <w:t xml:space="preserve"> – </w:t>
+      </w:r>
+      <w:r>
+        <w:rPr>
+          <w:rFonts w:ascii="Arial" w:hAnsi="Arial" w:cs="Arial"/>
+          <w:sz w:val="28"/>
+          <w:szCs w:val="28"/>
+        </w:rPr>
+        <w:t xml:space="preserve">обычный </w:t>
+      </w:r>
+      <w:proofErr w:type="spellStart"/>
+      <w:r>
+        <w:rPr>
+          <w:rFonts w:ascii="Arial" w:hAnsi="Arial" w:cs="Arial"/>
+          <w:sz w:val="28"/>
+          <w:szCs w:val="28"/>
+        </w:rPr>
+        <w:t>диспатч</w:t>
+      </w:r>
+      <w:proofErr w:type="spellEnd"/>
+      <w:r>
+        <w:rPr>
+          <w:rFonts w:ascii="Arial" w:hAnsi="Arial" w:cs="Arial"/>
+          <w:sz w:val="28"/>
+          <w:szCs w:val="28"/>
+        </w:rPr>
+        <w:t>, но с типизацией.</w:t>
+      </w:r>
+      <w:r>
+        <w:rPr>
+          <w:rFonts w:ascii="Arial" w:hAnsi="Arial" w:cs="Arial"/>
+          <w:sz w:val="28"/>
+          <w:szCs w:val="28"/>
+        </w:rPr>
+        <w:br/>
+      </w:r>
+      <w:r>
+        <w:rPr>
+          <w:rFonts w:ascii="Arial" w:hAnsi="Arial" w:cs="Arial"/>
+          <w:sz w:val="28"/>
+          <w:szCs w:val="28"/>
+          <w:lang w:val="en-US"/>
+        </w:rPr>
+        <w:t xml:space="preserve">-&gt; </w:t>
+      </w:r>
+      <w:proofErr w:type="spellStart"/>
+      <w:r>
+        <w:rPr>
+          <w:rFonts w:ascii="Arial" w:hAnsi="Arial" w:cs="Arial"/>
+          <w:sz w:val="28"/>
+          <w:szCs w:val="28"/>
+          <w:lang w:val="en-US"/>
+        </w:rPr>
+        <w:t>useAppSelector</w:t>
+      </w:r>
+      <w:proofErr w:type="spellEnd"/>
+      <w:r>
+        <w:rPr>
+          <w:rFonts w:ascii="Arial" w:hAnsi="Arial" w:cs="Arial"/>
+          <w:sz w:val="28"/>
+          <w:szCs w:val="28"/>
+          <w:lang w:val="en-US"/>
+        </w:rPr>
+        <w:t xml:space="preserve"> – </w:t>
+      </w:r>
+      <w:r>
+        <w:rPr>
+          <w:rFonts w:ascii="Arial" w:hAnsi="Arial" w:cs="Arial"/>
+          <w:sz w:val="28"/>
+          <w:szCs w:val="28"/>
+        </w:rPr>
+        <w:t xml:space="preserve">обычный селектор, но с типизацией (с типом </w:t>
+      </w:r>
+      <w:r>
+        <w:rPr>
+          <w:rFonts w:ascii="Arial" w:hAnsi="Arial" w:cs="Arial"/>
+          <w:sz w:val="28"/>
+          <w:szCs w:val="28"/>
+          <w:lang w:val="en-US"/>
+        </w:rPr>
+        <w:t>state).</w:t>
+      </w:r>
+      <w:r>
+        <w:rPr>
+          <w:rFonts w:ascii="Arial" w:hAnsi="Arial" w:cs="Arial"/>
+          <w:sz w:val="28"/>
+          <w:szCs w:val="28"/>
+          <w:lang w:val="en-US"/>
+        </w:rPr>
+        <w:br/>
+      </w:r>
+      <w:r>
+        <w:rPr>
+          <w:noProof/>
+          <w:lang w:eastAsia="ru-RU"/>
+        </w:rPr>
+        <w:drawing>
+          <wp:inline distT="0" distB="0" distL="0" distR="0" wp14:anchorId="1A933DED" wp14:editId="3CAD8873">
+            <wp:extent cx="4752975" cy="609600"/>
+            <wp:effectExtent l="0" t="0" r="9525" b="0"/>
+            <wp:docPr id="4" name="Рисунок 4"/>
+            <wp:cNvGraphicFramePr>
+              <a:graphicFrameLocks xmlns:a="http://schemas.openxmlformats.org/drawingml/2006/main" noChangeAspect="1"/>
+            </wp:cNvGraphicFramePr>
+            <a:graphic xmlns:a="http://schemas.openxmlformats.org/drawingml/2006/main">
+              <a:graphicData uri="http://schemas.openxmlformats.org/drawingml/2006/picture">
+                <pic:pic xmlns:pic="http://schemas.openxmlformats.org/drawingml/2006/picture">
+                  <pic:nvPicPr>
+                    <pic:cNvPr id="0" name=""/>
+                    <pic:cNvPicPr/>
+                  </pic:nvPicPr>
+                  <pic:blipFill>
+                    <a:blip r:embed="rId8"/>
+                    <a:stretch>
+                      <a:fillRect/>
+                    </a:stretch>
+                  </pic:blipFill>
+                  <pic:spPr>
+                    <a:xfrm>
+                      <a:off x="0" y="0"/>
+                      <a:ext cx="4752975" cy="609600"/>
+                    </a:xfrm>
+                    <a:prstGeom prst="rect">
+                      <a:avLst/>
+                    </a:prstGeom>
+                  </pic:spPr>
+                </pic:pic>
+              </a:graphicData>
+            </a:graphic>
+          </wp:inline>
+        </w:drawing>
+      </w:r>
+      <w:r>
+        <w:rPr>
+          <w:rFonts w:ascii="Arial" w:hAnsi="Arial" w:cs="Arial"/>
+          <w:sz w:val="28"/>
+          <w:szCs w:val="28"/>
+          <w:lang w:val="en-US"/>
+        </w:rPr>
+        <w:br/>
+      </w:r>
+      <w:r>
+        <w:rPr>
+          <w:rFonts w:ascii="Arial" w:hAnsi="Arial" w:cs="Arial"/>
+          <w:sz w:val="28"/>
+          <w:szCs w:val="28"/>
+          <w:lang w:val="en-US"/>
+        </w:rPr>
+        <w:br/>
+      </w:r>
+      <w:r>
+        <w:rPr>
+          <w:rFonts w:ascii="Arial" w:hAnsi="Arial" w:cs="Arial"/>
+          <w:b/>
+          <w:sz w:val="28"/>
+          <w:szCs w:val="28"/>
+          <w:lang w:val="en-US"/>
+        </w:rPr>
+        <w:t xml:space="preserve">4) </w:t>
+      </w:r>
+      <w:proofErr w:type="spellStart"/>
+      <w:r>
+        <w:rPr>
+          <w:rFonts w:ascii="Arial" w:hAnsi="Arial" w:cs="Arial"/>
+          <w:b/>
+          <w:sz w:val="28"/>
+          <w:szCs w:val="28"/>
+          <w:lang w:val="en-US"/>
+        </w:rPr>
+        <w:t>Redux</w:t>
+      </w:r>
+      <w:proofErr w:type="spellEnd"/>
+      <w:r>
+        <w:rPr>
+          <w:rFonts w:ascii="Arial" w:hAnsi="Arial" w:cs="Arial"/>
+          <w:b/>
+          <w:sz w:val="28"/>
+          <w:szCs w:val="28"/>
+          <w:lang w:val="en-US"/>
+        </w:rPr>
+        <w:t xml:space="preserve"> toolkit slice.</w:t>
+      </w:r>
+      <w:r>
+        <w:rPr>
+          <w:rFonts w:ascii="Arial" w:hAnsi="Arial" w:cs="Arial"/>
+          <w:sz w:val="28"/>
+          <w:szCs w:val="28"/>
+          <w:lang w:val="en-US"/>
+        </w:rPr>
+        <w:br/>
+      </w:r>
+      <w:r>
+        <w:rPr>
+          <w:rFonts w:ascii="Arial" w:hAnsi="Arial" w:cs="Arial"/>
+          <w:sz w:val="28"/>
+          <w:szCs w:val="28"/>
+        </w:rPr>
+        <w:t xml:space="preserve">В </w:t>
+      </w:r>
+      <w:proofErr w:type="spellStart"/>
+      <w:r>
+        <w:rPr>
+          <w:rFonts w:ascii="Arial" w:hAnsi="Arial" w:cs="Arial"/>
+          <w:sz w:val="28"/>
+          <w:szCs w:val="28"/>
+        </w:rPr>
+        <w:t>редакс</w:t>
+      </w:r>
+      <w:proofErr w:type="spellEnd"/>
+      <w:r>
+        <w:rPr>
+          <w:rFonts w:ascii="Arial" w:hAnsi="Arial" w:cs="Arial"/>
+          <w:sz w:val="28"/>
+          <w:szCs w:val="28"/>
+        </w:rPr>
+        <w:t xml:space="preserve"> </w:t>
+      </w:r>
+      <w:r>
+        <w:rPr>
+          <w:rFonts w:ascii="Arial" w:hAnsi="Arial" w:cs="Arial"/>
+          <w:sz w:val="28"/>
+          <w:szCs w:val="28"/>
+          <w:lang w:val="en-US"/>
+        </w:rPr>
+        <w:t xml:space="preserve">reducer – </w:t>
+      </w:r>
+      <w:r>
+        <w:rPr>
+          <w:rFonts w:ascii="Arial" w:hAnsi="Arial" w:cs="Arial"/>
+          <w:sz w:val="28"/>
+          <w:szCs w:val="28"/>
+        </w:rPr>
+        <w:t>чистая функция.</w:t>
+      </w:r>
+      <w:r>
+        <w:rPr>
+          <w:rFonts w:ascii="Arial" w:hAnsi="Arial" w:cs="Arial"/>
+          <w:sz w:val="28"/>
+          <w:szCs w:val="28"/>
+        </w:rPr>
+        <w:br/>
+        <w:t xml:space="preserve">В </w:t>
+      </w:r>
+      <w:proofErr w:type="spellStart"/>
+      <w:r>
+        <w:rPr>
+          <w:rFonts w:ascii="Arial" w:hAnsi="Arial" w:cs="Arial"/>
+          <w:sz w:val="28"/>
+          <w:szCs w:val="28"/>
+        </w:rPr>
+        <w:t>редакс</w:t>
+      </w:r>
+      <w:proofErr w:type="spellEnd"/>
+      <w:r>
+        <w:rPr>
+          <w:rFonts w:ascii="Arial" w:hAnsi="Arial" w:cs="Arial"/>
+          <w:sz w:val="28"/>
+          <w:szCs w:val="28"/>
+        </w:rPr>
+        <w:t xml:space="preserve"> </w:t>
+      </w:r>
+      <w:r>
+        <w:rPr>
+          <w:rFonts w:ascii="Arial" w:hAnsi="Arial" w:cs="Arial"/>
+          <w:sz w:val="28"/>
+          <w:szCs w:val="28"/>
+          <w:lang w:val="en-US"/>
+        </w:rPr>
+        <w:t xml:space="preserve">toolkit </w:t>
+      </w:r>
+      <w:r>
+        <w:rPr>
+          <w:rFonts w:ascii="Arial" w:hAnsi="Arial" w:cs="Arial"/>
+          <w:sz w:val="28"/>
+          <w:szCs w:val="28"/>
+        </w:rPr>
+        <w:t xml:space="preserve">есть </w:t>
+      </w:r>
+      <w:r>
+        <w:rPr>
+          <w:rFonts w:ascii="Arial" w:hAnsi="Arial" w:cs="Arial"/>
+          <w:sz w:val="28"/>
+          <w:szCs w:val="28"/>
+          <w:lang w:val="en-US"/>
+        </w:rPr>
+        <w:t xml:space="preserve">slice, </w:t>
+      </w:r>
+      <w:r>
+        <w:rPr>
+          <w:rFonts w:ascii="Arial" w:hAnsi="Arial" w:cs="Arial"/>
+          <w:sz w:val="28"/>
+          <w:szCs w:val="28"/>
+        </w:rPr>
+        <w:t xml:space="preserve">это как некоторая обёртка над </w:t>
+      </w:r>
+      <w:r>
+        <w:rPr>
+          <w:rFonts w:ascii="Arial" w:hAnsi="Arial" w:cs="Arial"/>
+          <w:sz w:val="28"/>
+          <w:szCs w:val="28"/>
+          <w:lang w:val="en-US"/>
+        </w:rPr>
+        <w:t>reducer.</w:t>
+      </w:r>
+      <w:r>
+        <w:rPr>
+          <w:rFonts w:ascii="Arial" w:hAnsi="Arial" w:cs="Arial"/>
+          <w:sz w:val="28"/>
+          <w:szCs w:val="28"/>
+          <w:lang w:val="en-US"/>
+        </w:rPr>
+        <w:br/>
+      </w:r>
+      <w:r>
+        <w:rPr>
+          <w:rFonts w:ascii="Arial" w:hAnsi="Arial" w:cs="Arial"/>
+          <w:sz w:val="28"/>
+          <w:szCs w:val="28"/>
+          <w:lang w:val="en-US"/>
+        </w:rPr>
+        <w:br/>
+      </w:r>
+    </w:p>
+    <w:p>
+      <w:pPr>
+        <w:rPr>
+          <w:rFonts w:ascii="Arial" w:hAnsi="Arial" w:cs="Arial"/>
+          <w:sz w:val="28"/>
+          <w:szCs w:val="28"/>
+        </w:rPr>
+      </w:pPr>
+      <w:r>
+        <w:rPr>
+          <w:rFonts w:ascii="Arial" w:hAnsi="Arial" w:cs="Arial"/>
+          <w:sz w:val="28"/>
+          <w:szCs w:val="28"/>
+        </w:rPr>
+        <w:br w:type="column"/>
+      </w:r>
+      <w:r>
+        <w:rPr>
+          <w:rFonts w:ascii="Arial" w:hAnsi="Arial" w:cs="Arial"/>
+          <w:sz w:val="28"/>
+          <w:szCs w:val="28"/>
+        </w:rPr>
+        <w:lastRenderedPageBreak/>
+        <w:t xml:space="preserve">Создаем папку </w:t>
+      </w:r>
+      <w:r>
+        <w:rPr>
+          <w:rFonts w:ascii="Arial" w:hAnsi="Arial" w:cs="Arial"/>
+          <w:sz w:val="28"/>
+          <w:szCs w:val="28"/>
+          <w:lang w:val="en-US"/>
+        </w:rPr>
+        <w:t xml:space="preserve">models, </w:t>
+      </w:r>
+      <w:r>
+        <w:rPr>
+          <w:rFonts w:ascii="Arial" w:hAnsi="Arial" w:cs="Arial"/>
+          <w:sz w:val="28"/>
+          <w:szCs w:val="28"/>
+        </w:rPr>
+        <w:t xml:space="preserve">объявим файл </w:t>
+      </w:r>
+      <w:proofErr w:type="spellStart"/>
+      <w:r>
+        <w:rPr>
+          <w:rFonts w:ascii="Arial" w:hAnsi="Arial" w:cs="Arial"/>
+          <w:sz w:val="28"/>
+          <w:szCs w:val="28"/>
+          <w:lang w:val="en-US"/>
+        </w:rPr>
+        <w:t>IUser.ts</w:t>
+      </w:r>
+      <w:proofErr w:type="spellEnd"/>
+      <w:r>
+        <w:rPr>
+          <w:rFonts w:ascii="Arial" w:hAnsi="Arial" w:cs="Arial"/>
+          <w:sz w:val="28"/>
+          <w:szCs w:val="28"/>
+          <w:lang w:val="en-US"/>
+        </w:rPr>
+        <w:t xml:space="preserve">, </w:t>
+      </w:r>
+      <w:r>
+        <w:rPr>
+          <w:rFonts w:ascii="Arial" w:hAnsi="Arial" w:cs="Arial"/>
+          <w:sz w:val="28"/>
+          <w:szCs w:val="28"/>
+        </w:rPr>
+        <w:t>типизируем пользователя, поскольку будем работать со списком пользователей.</w:t>
+      </w:r>
+      <w:r>
+        <w:rPr>
+          <w:rFonts w:ascii="Arial" w:hAnsi="Arial" w:cs="Arial"/>
+          <w:sz w:val="28"/>
+          <w:szCs w:val="28"/>
+        </w:rPr>
+        <w:br/>
+      </w:r>
+      <w:r>
+        <w:rPr>
+          <w:rFonts w:ascii="Arial" w:hAnsi="Arial" w:cs="Arial"/>
+          <w:sz w:val="28"/>
+          <w:szCs w:val="28"/>
+        </w:rPr>
+        <w:br/>
+      </w:r>
+      <w:r>
+        <w:rPr>
+          <w:noProof/>
+          <w:lang w:eastAsia="ru-RU"/>
+        </w:rPr>
+        <w:drawing>
+          <wp:inline distT="0" distB="0" distL="0" distR="0" wp14:anchorId="62EB0CDB" wp14:editId="6E591734">
+            <wp:extent cx="1900990" cy="1036904"/>
+            <wp:effectExtent l="0" t="0" r="4445" b="0"/>
+            <wp:docPr id="5" name="Рисунок 5"/>
+            <wp:cNvGraphicFramePr>
+              <a:graphicFrameLocks xmlns:a="http://schemas.openxmlformats.org/drawingml/2006/main" noChangeAspect="1"/>
+            </wp:cNvGraphicFramePr>
+            <a:graphic xmlns:a="http://schemas.openxmlformats.org/drawingml/2006/main">
+              <a:graphicData uri="http://schemas.openxmlformats.org/drawingml/2006/picture">
+                <pic:pic xmlns:pic="http://schemas.openxmlformats.org/drawingml/2006/picture">
+                  <pic:nvPicPr>
+                    <pic:cNvPr id="0" name=""/>
+                    <pic:cNvPicPr/>
+                  </pic:nvPicPr>
+                  <pic:blipFill>
+                    <a:blip r:embed="rId9"/>
+                    <a:stretch>
+                      <a:fillRect/>
+                    </a:stretch>
+                  </pic:blipFill>
+                  <pic:spPr>
+                    <a:xfrm>
+                      <a:off x="0" y="0"/>
+                      <a:ext cx="1905548" cy="1039390"/>
+                    </a:xfrm>
+                    <a:prstGeom prst="rect">
+                      <a:avLst/>
+                    </a:prstGeom>
+                  </pic:spPr>
+                </pic:pic>
+              </a:graphicData>
+            </a:graphic>
+          </wp:inline>
+        </w:drawing>
+      </w:r>
+      <w:r>
+        <w:rPr>
+          <w:rFonts w:ascii="Arial" w:hAnsi="Arial" w:cs="Arial"/>
+          <w:sz w:val="28"/>
+          <w:szCs w:val="28"/>
+          <w:lang w:val="en-US"/>
+        </w:rPr>
+        <w:br/>
+      </w:r>
+      <w:r>
+        <w:rPr>
+          <w:rFonts w:ascii="Arial" w:hAnsi="Arial" w:cs="Arial"/>
+          <w:sz w:val="28"/>
+          <w:szCs w:val="28"/>
+        </w:rPr>
+        <w:br/>
+        <w:t xml:space="preserve">В папке </w:t>
+      </w:r>
+      <w:r>
+        <w:rPr>
+          <w:rFonts w:ascii="Arial" w:hAnsi="Arial" w:cs="Arial"/>
+          <w:sz w:val="28"/>
+          <w:szCs w:val="28"/>
+          <w:lang w:val="en-US"/>
+        </w:rPr>
+        <w:t xml:space="preserve">reducers, </w:t>
+      </w:r>
+      <w:r>
+        <w:rPr>
+          <w:rFonts w:ascii="Arial" w:hAnsi="Arial" w:cs="Arial"/>
+          <w:sz w:val="28"/>
+          <w:szCs w:val="28"/>
+        </w:rPr>
+        <w:t xml:space="preserve">создаём файл </w:t>
+      </w:r>
+      <w:proofErr w:type="spellStart"/>
+      <w:r>
+        <w:rPr>
+          <w:rFonts w:ascii="Arial" w:hAnsi="Arial" w:cs="Arial"/>
+          <w:sz w:val="28"/>
+          <w:szCs w:val="28"/>
+          <w:lang w:val="en-US"/>
+        </w:rPr>
+        <w:t>UserSlice.ts</w:t>
+      </w:r>
+      <w:proofErr w:type="spellEnd"/>
+      <w:r>
+        <w:rPr>
+          <w:rFonts w:ascii="Arial" w:hAnsi="Arial" w:cs="Arial"/>
+          <w:sz w:val="28"/>
+          <w:szCs w:val="28"/>
+          <w:lang w:val="en-US"/>
+        </w:rPr>
+        <w:t xml:space="preserve">, </w:t>
+      </w:r>
+      <w:r>
+        <w:rPr>
+          <w:rFonts w:ascii="Arial" w:hAnsi="Arial" w:cs="Arial"/>
+          <w:sz w:val="28"/>
+          <w:szCs w:val="28"/>
+        </w:rPr>
+        <w:t>в нём и будет наш слайс.</w:t>
+      </w:r>
+      <w:r>
+        <w:rPr>
+          <w:rFonts w:ascii="Arial" w:hAnsi="Arial" w:cs="Arial"/>
+          <w:sz w:val="28"/>
+          <w:szCs w:val="28"/>
+        </w:rPr>
+        <w:br/>
+        <w:t>Пишем интерфейс для состояния и начальное состояние.</w:t>
+      </w:r>
+      <w:r>
+        <w:rPr>
+          <w:rFonts w:ascii="Arial" w:hAnsi="Arial" w:cs="Arial"/>
+          <w:sz w:val="28"/>
+          <w:szCs w:val="28"/>
+        </w:rPr>
+        <w:br/>
+      </w:r>
+      <w:r>
+        <w:rPr>
+          <w:rFonts w:ascii="Arial" w:hAnsi="Arial" w:cs="Arial"/>
+          <w:sz w:val="28"/>
+          <w:szCs w:val="28"/>
+        </w:rPr>
+        <w:br/>
+      </w:r>
+      <w:r>
+        <w:rPr>
+          <w:noProof/>
+          <w:lang w:eastAsia="ru-RU"/>
+        </w:rPr>
+        <w:drawing>
+          <wp:inline distT="0" distB="0" distL="0" distR="0" wp14:anchorId="36CEA5B8" wp14:editId="30B84AA7">
+            <wp:extent cx="2228850" cy="1676400"/>
+            <wp:effectExtent l="0" t="0" r="0" b="0"/>
+            <wp:docPr id="6" name="Рисунок 6"/>
+            <wp:cNvGraphicFramePr>
+              <a:graphicFrameLocks xmlns:a="http://schemas.openxmlformats.org/drawingml/2006/main" noChangeAspect="1"/>
+            </wp:cNvGraphicFramePr>
+            <a:graphic xmlns:a="http://schemas.openxmlformats.org/drawingml/2006/main">
+              <a:graphicData uri="http://schemas.openxmlformats.org/drawingml/2006/picture">
+                <pic:pic xmlns:pic="http://schemas.openxmlformats.org/drawingml/2006/picture">
+                  <pic:nvPicPr>
+                    <pic:cNvPr id="0" name=""/>
+                    <pic:cNvPicPr/>
+                  </pic:nvPicPr>
+                  <pic:blipFill>
+                    <a:blip r:embed="rId10"/>
+                    <a:stretch>
+                      <a:fillRect/>
+                    </a:stretch>
+                  </pic:blipFill>
+                  <pic:spPr>
+                    <a:xfrm>
+                      <a:off x="0" y="0"/>
+                      <a:ext cx="2228850" cy="1676400"/>
+                    </a:xfrm>
+                    <a:prstGeom prst="rect">
+                      <a:avLst/>
+                    </a:prstGeom>
+                  </pic:spPr>
+                </pic:pic>
+              </a:graphicData>
+            </a:graphic>
+          </wp:inline>
+        </w:drawing>
+      </w:r>
+      <w:r>
+        <w:rPr>
+          <w:rFonts w:ascii="Arial" w:hAnsi="Arial" w:cs="Arial"/>
+          <w:sz w:val="28"/>
+          <w:szCs w:val="28"/>
+        </w:rPr>
+        <w:br/>
+      </w:r>
+      <w:r>
+        <w:rPr>
+          <w:rFonts w:ascii="Arial" w:hAnsi="Arial" w:cs="Arial"/>
+          <w:sz w:val="28"/>
+          <w:szCs w:val="28"/>
+        </w:rPr>
+        <w:br/>
+        <w:t xml:space="preserve">Теперь создадим сам слайс с помощью </w:t>
+      </w:r>
+      <w:proofErr w:type="spellStart"/>
+      <w:r>
+        <w:rPr>
+          <w:rFonts w:ascii="Arial" w:hAnsi="Arial" w:cs="Arial"/>
+          <w:sz w:val="28"/>
+          <w:szCs w:val="28"/>
+          <w:lang w:val="en-US"/>
+        </w:rPr>
+        <w:t>createSlice</w:t>
+      </w:r>
+      <w:proofErr w:type="spellEnd"/>
+      <w:r>
+        <w:rPr>
+          <w:rFonts w:ascii="Arial" w:hAnsi="Arial" w:cs="Arial"/>
+          <w:sz w:val="28"/>
+          <w:szCs w:val="28"/>
+          <w:lang w:val="en-US"/>
+        </w:rPr>
+        <w:t xml:space="preserve">, </w:t>
+      </w:r>
+      <w:r>
+        <w:rPr>
+          <w:rFonts w:ascii="Arial" w:hAnsi="Arial" w:cs="Arial"/>
+          <w:sz w:val="28"/>
+          <w:szCs w:val="28"/>
+        </w:rPr>
+        <w:t>принимает объект с опциями(</w:t>
+      </w:r>
+      <w:r>
+        <w:rPr>
+          <w:rFonts w:ascii="Arial" w:hAnsi="Arial" w:cs="Arial"/>
+          <w:sz w:val="28"/>
+          <w:szCs w:val="28"/>
+          <w:lang w:val="en-US"/>
+        </w:rPr>
+        <w:t xml:space="preserve">name, </w:t>
+      </w:r>
+      <w:proofErr w:type="spellStart"/>
+      <w:r>
+        <w:rPr>
+          <w:rFonts w:ascii="Arial" w:hAnsi="Arial" w:cs="Arial"/>
+          <w:sz w:val="28"/>
+          <w:szCs w:val="28"/>
+          <w:lang w:val="en-US"/>
+        </w:rPr>
+        <w:t>initialstate</w:t>
+      </w:r>
+      <w:proofErr w:type="spellEnd"/>
+      <w:r>
+        <w:rPr>
+          <w:rFonts w:ascii="Arial" w:hAnsi="Arial" w:cs="Arial"/>
+          <w:sz w:val="28"/>
+          <w:szCs w:val="28"/>
+          <w:lang w:val="en-US"/>
+        </w:rPr>
+        <w:t>, reducers(</w:t>
+      </w:r>
+      <w:r>
+        <w:rPr>
+          <w:rFonts w:ascii="Arial" w:hAnsi="Arial" w:cs="Arial"/>
+          <w:sz w:val="28"/>
+          <w:szCs w:val="28"/>
+        </w:rPr>
+        <w:t xml:space="preserve">поле аналогично </w:t>
+      </w:r>
+      <w:r>
+        <w:rPr>
+          <w:rFonts w:ascii="Arial" w:hAnsi="Arial" w:cs="Arial"/>
+          <w:sz w:val="28"/>
+          <w:szCs w:val="28"/>
+          <w:lang w:val="en-US"/>
+        </w:rPr>
+        <w:t xml:space="preserve">switch case, </w:t>
+      </w:r>
+      <w:r>
+        <w:rPr>
+          <w:rFonts w:ascii="Arial" w:hAnsi="Arial" w:cs="Arial"/>
+          <w:sz w:val="28"/>
+          <w:szCs w:val="28"/>
+        </w:rPr>
+        <w:t xml:space="preserve">которое используем </w:t>
+      </w:r>
+      <w:proofErr w:type="gramStart"/>
+      <w:r>
+        <w:rPr>
+          <w:rFonts w:ascii="Arial" w:hAnsi="Arial" w:cs="Arial"/>
+          <w:sz w:val="28"/>
+          <w:szCs w:val="28"/>
+        </w:rPr>
+        <w:t>в</w:t>
+      </w:r>
+      <w:proofErr w:type="gramEnd"/>
+      <w:r>
+        <w:rPr>
+          <w:rFonts w:ascii="Arial" w:hAnsi="Arial" w:cs="Arial"/>
+          <w:sz w:val="28"/>
+          <w:szCs w:val="28"/>
+        </w:rPr>
+        <w:t xml:space="preserve"> обычном </w:t>
+      </w:r>
+      <w:r>
+        <w:rPr>
+          <w:rFonts w:ascii="Arial" w:hAnsi="Arial" w:cs="Arial"/>
+          <w:sz w:val="28"/>
+          <w:szCs w:val="28"/>
+          <w:lang w:val="en-US"/>
+        </w:rPr>
+        <w:t>reducer</w:t>
+      </w:r>
+      <w:r>
+        <w:rPr>
+          <w:rFonts w:ascii="Arial" w:hAnsi="Arial" w:cs="Arial"/>
+          <w:sz w:val="28"/>
+          <w:szCs w:val="28"/>
+        </w:rPr>
+        <w:t>))</w:t>
+      </w:r>
+      <w:r>
+        <w:rPr>
+          <w:rFonts w:ascii="Arial" w:hAnsi="Arial" w:cs="Arial"/>
+          <w:sz w:val="28"/>
+          <w:szCs w:val="28"/>
+          <w:lang w:val="en-US"/>
+        </w:rPr>
+        <w:t>.</w:t>
+      </w:r>
+      <w:r>
+        <w:rPr>
+          <w:rFonts w:ascii="Arial" w:hAnsi="Arial" w:cs="Arial"/>
+          <w:sz w:val="28"/>
+          <w:szCs w:val="28"/>
+          <w:lang w:val="en-US"/>
+        </w:rPr>
+        <w:br/>
+      </w:r>
+      <w:r>
+        <w:rPr>
+          <w:rFonts w:ascii="Arial" w:hAnsi="Arial" w:cs="Arial"/>
+          <w:sz w:val="28"/>
+          <w:szCs w:val="28"/>
+          <w:lang w:val="en-US"/>
+        </w:rPr>
+        <w:br/>
+      </w:r>
+      <w:r>
+        <w:rPr>
+          <w:noProof/>
+          <w:lang w:eastAsia="ru-RU"/>
+        </w:rPr>
+        <w:drawing>
+          <wp:inline distT="0" distB="0" distL="0" distR="0" wp14:anchorId="2352D1DB" wp14:editId="3B49970D">
+            <wp:extent cx="2914650" cy="1371600"/>
+            <wp:effectExtent l="0" t="0" r="0" b="0"/>
+            <wp:docPr id="7" name="Рисунок 7"/>
+            <wp:cNvGraphicFramePr>
+              <a:graphicFrameLocks xmlns:a="http://schemas.openxmlformats.org/drawingml/2006/main" noChangeAspect="1"/>
+            </wp:cNvGraphicFramePr>
+            <a:graphic xmlns:a="http://schemas.openxmlformats.org/drawingml/2006/main">
+              <a:graphicData uri="http://schemas.openxmlformats.org/drawingml/2006/picture">
+                <pic:pic xmlns:pic="http://schemas.openxmlformats.org/drawingml/2006/picture">
+                  <pic:nvPicPr>
+                    <pic:cNvPr id="0" name=""/>
+                    <pic:cNvPicPr/>
+                  </pic:nvPicPr>
+                  <pic:blipFill>
+                    <a:blip r:embed="rId11"/>
+                    <a:stretch>
+                      <a:fillRect/>
+                    </a:stretch>
+                  </pic:blipFill>
+                  <pic:spPr>
+                    <a:xfrm>
+                      <a:off x="0" y="0"/>
+                      <a:ext cx="2914650" cy="1371600"/>
+                    </a:xfrm>
+                    <a:prstGeom prst="rect">
+                      <a:avLst/>
+                    </a:prstGeom>
+                  </pic:spPr>
+                </pic:pic>
+              </a:graphicData>
+            </a:graphic>
+          </wp:inline>
+        </w:drawing>
+      </w:r>
+      <w:r>
+        <w:rPr>
+          <w:rFonts w:ascii="Arial" w:hAnsi="Arial" w:cs="Arial"/>
+          <w:sz w:val="28"/>
+          <w:szCs w:val="28"/>
+          <w:lang w:val="en-US"/>
+        </w:rPr>
+        <w:br/>
+      </w:r>
+      <w:r>
+        <w:rPr>
+          <w:rFonts w:ascii="Arial" w:hAnsi="Arial" w:cs="Arial"/>
+          <w:sz w:val="28"/>
+          <w:szCs w:val="28"/>
+          <w:lang w:val="en-US"/>
+        </w:rPr>
+        <w:br/>
+      </w:r>
+      <w:r>
+        <w:rPr>
+          <w:rFonts w:ascii="Arial" w:hAnsi="Arial" w:cs="Arial"/>
+          <w:sz w:val="28"/>
+          <w:szCs w:val="28"/>
+        </w:rPr>
+        <w:t xml:space="preserve">Вытащим отдельно </w:t>
+      </w:r>
+      <w:r>
+        <w:rPr>
+          <w:rFonts w:ascii="Arial" w:hAnsi="Arial" w:cs="Arial"/>
+          <w:sz w:val="28"/>
+          <w:szCs w:val="28"/>
+          <w:lang w:val="en-US"/>
+        </w:rPr>
+        <w:t xml:space="preserve">Reducer </w:t>
+      </w:r>
+      <w:r>
+        <w:rPr>
+          <w:rFonts w:ascii="Arial" w:hAnsi="Arial" w:cs="Arial"/>
+          <w:sz w:val="28"/>
+          <w:szCs w:val="28"/>
+        </w:rPr>
+        <w:t xml:space="preserve">и перенесём его в </w:t>
+      </w:r>
+      <w:proofErr w:type="spellStart"/>
+      <w:r>
+        <w:rPr>
+          <w:rFonts w:ascii="Arial" w:hAnsi="Arial" w:cs="Arial"/>
+          <w:sz w:val="28"/>
+          <w:szCs w:val="28"/>
+          <w:lang w:val="en-US"/>
+        </w:rPr>
+        <w:t>rootReducer</w:t>
+      </w:r>
+      <w:proofErr w:type="spellEnd"/>
+      <w:r>
+        <w:rPr>
+          <w:rFonts w:ascii="Arial" w:hAnsi="Arial" w:cs="Arial"/>
+          <w:sz w:val="28"/>
+          <w:szCs w:val="28"/>
+          <w:lang w:val="en-US"/>
+        </w:rPr>
+        <w:t>.</w:t>
+      </w:r>
+      <w:r>
+        <w:rPr>
+          <w:rFonts w:ascii="Arial" w:hAnsi="Arial" w:cs="Arial"/>
+          <w:sz w:val="28"/>
+          <w:szCs w:val="28"/>
+          <w:lang w:val="en-US"/>
+        </w:rPr>
+        <w:br/>
+      </w:r>
+      <w:r>
+        <w:rPr>
+          <w:rFonts w:ascii="Arial" w:hAnsi="Arial" w:cs="Arial"/>
+          <w:sz w:val="28"/>
+          <w:szCs w:val="28"/>
+          <w:lang w:val="en-US"/>
+        </w:rPr>
+        <w:br/>
+      </w:r>
+      <w:r>
+        <w:rPr>
+          <w:rFonts w:ascii="Arial" w:hAnsi="Arial" w:cs="Arial"/>
+          <w:sz w:val="28"/>
+          <w:szCs w:val="28"/>
+        </w:rPr>
+        <w:t>Добавим к нашему пользователю счётчик.</w:t>
+      </w:r>
+      <w:r>
+        <w:rPr>
+          <w:rFonts w:ascii="Arial" w:hAnsi="Arial" w:cs="Arial"/>
+          <w:sz w:val="28"/>
+          <w:szCs w:val="28"/>
+        </w:rPr>
+        <w:br/>
+      </w:r>
+      <w:r>
+        <w:rPr>
+          <w:rFonts w:ascii="Arial" w:hAnsi="Arial" w:cs="Arial"/>
+          <w:sz w:val="28"/>
+          <w:szCs w:val="28"/>
+          <w:lang w:val="en-US"/>
+        </w:rPr>
+        <w:t xml:space="preserve">count </w:t>
+      </w:r>
+      <w:r>
+        <w:rPr>
+          <w:rFonts w:ascii="Arial" w:hAnsi="Arial" w:cs="Arial"/>
+          <w:sz w:val="28"/>
+          <w:szCs w:val="28"/>
+        </w:rPr>
+        <w:t>в состоянии.</w:t>
+      </w:r>
+      <w:r>
+        <w:rPr>
+          <w:rFonts w:ascii="Arial" w:hAnsi="Arial" w:cs="Arial"/>
+          <w:sz w:val="28"/>
+          <w:szCs w:val="28"/>
+        </w:rPr>
+        <w:br/>
+      </w:r>
+      <w:r>
+        <w:rPr>
+          <w:rFonts w:ascii="Arial" w:hAnsi="Arial" w:cs="Arial"/>
+          <w:sz w:val="28"/>
+          <w:szCs w:val="28"/>
+        </w:rPr>
+        <w:br/>
+      </w:r>
+    </w:p>
+    <w:p>
+      <w:pPr>
+        <w:rPr>
+          <w:rFonts w:ascii="Arial" w:hAnsi="Arial" w:cs="Arial"/>
+          <w:sz w:val="28"/>
+          <w:szCs w:val="28"/>
+          <w:lang w:val="en-US"/>
+        </w:rPr>
+      </w:pPr>
+      <w:r>
+        <w:rPr>
+          <w:rFonts w:ascii="Arial" w:hAnsi="Arial" w:cs="Arial"/>
+          <w:sz w:val="28"/>
+          <w:szCs w:val="28"/>
+        </w:rPr>
+        <w:br w:type="column"/>
+      </w:r>
+      <w:r>
+        <w:rPr>
+          <w:rFonts w:ascii="Arial" w:hAnsi="Arial" w:cs="Arial"/>
+          <w:sz w:val="28"/>
+          <w:szCs w:val="28"/>
+        </w:rPr>
+        <w:lastRenderedPageBreak/>
+        <w:t xml:space="preserve">Как </w:t>
+      </w:r>
+      <w:proofErr w:type="gramStart"/>
+      <w:r>
+        <w:rPr>
+          <w:rFonts w:ascii="Arial" w:hAnsi="Arial" w:cs="Arial"/>
+          <w:sz w:val="28"/>
+          <w:szCs w:val="28"/>
+        </w:rPr>
+        <w:t xml:space="preserve">уже было написано в </w:t>
+      </w:r>
+      <w:r>
+        <w:rPr>
+          <w:rFonts w:ascii="Arial" w:hAnsi="Arial" w:cs="Arial"/>
+          <w:sz w:val="28"/>
+          <w:szCs w:val="28"/>
+          <w:lang w:val="en-US"/>
+        </w:rPr>
+        <w:t xml:space="preserve">reducers </w:t>
+      </w:r>
+      <w:r>
+        <w:rPr>
+          <w:rFonts w:ascii="Arial" w:hAnsi="Arial" w:cs="Arial"/>
+          <w:sz w:val="28"/>
+          <w:szCs w:val="28"/>
+        </w:rPr>
+        <w:t>у слайса мы делаем</w:t>
+      </w:r>
+      <w:proofErr w:type="gramEnd"/>
+      <w:r>
+        <w:rPr>
+          <w:rFonts w:ascii="Arial" w:hAnsi="Arial" w:cs="Arial"/>
+          <w:sz w:val="28"/>
+          <w:szCs w:val="28"/>
+        </w:rPr>
+        <w:t xml:space="preserve"> то же самое, что и в </w:t>
+      </w:r>
+      <w:r>
+        <w:rPr>
+          <w:rFonts w:ascii="Arial" w:hAnsi="Arial" w:cs="Arial"/>
+          <w:sz w:val="28"/>
+          <w:szCs w:val="28"/>
+          <w:lang w:val="en-US"/>
+        </w:rPr>
+        <w:t>switch case.</w:t>
+      </w:r>
+      <w:r>
+        <w:rPr>
+          <w:rFonts w:ascii="Arial" w:hAnsi="Arial" w:cs="Arial"/>
+          <w:sz w:val="28"/>
+          <w:szCs w:val="28"/>
+          <w:lang w:val="en-US"/>
+        </w:rPr>
+        <w:br/>
+      </w:r>
+      <w:r>
+        <w:rPr>
+          <w:rFonts w:ascii="Arial" w:hAnsi="Arial" w:cs="Arial"/>
+          <w:sz w:val="28"/>
+          <w:szCs w:val="28"/>
+          <w:lang w:val="en-US"/>
+        </w:rPr>
+        <w:br/>
+      </w:r>
+      <w:r>
+        <w:rPr>
+          <w:rFonts w:ascii="Arial" w:hAnsi="Arial" w:cs="Arial"/>
+          <w:sz w:val="28"/>
+          <w:szCs w:val="28"/>
+        </w:rPr>
+        <w:t xml:space="preserve">Мы также можем типизировать </w:t>
+      </w:r>
+      <w:r>
+        <w:rPr>
+          <w:rFonts w:ascii="Arial" w:hAnsi="Arial" w:cs="Arial"/>
+          <w:sz w:val="28"/>
+          <w:szCs w:val="28"/>
+          <w:lang w:val="en-US"/>
+        </w:rPr>
+        <w:t>Payload.</w:t>
+      </w:r>
+      <w:r>
+        <w:rPr>
+          <w:rFonts w:ascii="Arial" w:hAnsi="Arial" w:cs="Arial"/>
+          <w:sz w:val="28"/>
+          <w:szCs w:val="28"/>
+        </w:rPr>
+        <w:br/>
+      </w:r>
+      <w:r>
+        <w:rPr>
+          <w:noProof/>
+          <w:lang w:eastAsia="ru-RU"/>
+        </w:rPr>
+        <w:drawing>
+          <wp:inline distT="0" distB="0" distL="0" distR="0" wp14:anchorId="0F5E476E" wp14:editId="6ED78436">
+            <wp:extent cx="3826042" cy="953672"/>
+            <wp:effectExtent l="0" t="0" r="3175" b="0"/>
+            <wp:docPr id="8" name="Рисунок 8"/>
+            <wp:cNvGraphicFramePr>
+              <a:graphicFrameLocks xmlns:a="http://schemas.openxmlformats.org/drawingml/2006/main" noChangeAspect="1"/>
+            </wp:cNvGraphicFramePr>
+            <a:graphic xmlns:a="http://schemas.openxmlformats.org/drawingml/2006/main">
+              <a:graphicData uri="http://schemas.openxmlformats.org/drawingml/2006/picture">
+                <pic:pic xmlns:pic="http://schemas.openxmlformats.org/drawingml/2006/picture">
+                  <pic:nvPicPr>
+                    <pic:cNvPr id="0" name=""/>
+                    <pic:cNvPicPr/>
+                  </pic:nvPicPr>
+                  <pic:blipFill>
+                    <a:blip r:embed="rId12"/>
+                    <a:stretch>
+                      <a:fillRect/>
+                    </a:stretch>
+                  </pic:blipFill>
+                  <pic:spPr>
+                    <a:xfrm>
+                      <a:off x="0" y="0"/>
+                      <a:ext cx="3823056" cy="952928"/>
+                    </a:xfrm>
+                    <a:prstGeom prst="rect">
+                      <a:avLst/>
+                    </a:prstGeom>
+                  </pic:spPr>
+                </pic:pic>
+              </a:graphicData>
+            </a:graphic>
+          </wp:inline>
+        </w:drawing>
+      </w:r>
+      <w:r>
+        <w:rPr>
+          <w:rFonts w:ascii="Arial" w:hAnsi="Arial" w:cs="Arial"/>
+          <w:sz w:val="28"/>
+          <w:szCs w:val="28"/>
+          <w:lang w:val="en-US"/>
+        </w:rPr>
+        <w:br/>
+      </w:r>
+      <w:r>
+        <w:rPr>
+          <w:rFonts w:ascii="Arial" w:hAnsi="Arial" w:cs="Arial"/>
+          <w:sz w:val="28"/>
+          <w:szCs w:val="28"/>
+          <w:lang w:val="en-US"/>
+        </w:rPr>
+        <w:br/>
+      </w:r>
+      <w:r>
+        <w:rPr>
+          <w:rFonts w:ascii="Arial" w:hAnsi="Arial" w:cs="Arial"/>
+          <w:sz w:val="28"/>
+          <w:szCs w:val="28"/>
+        </w:rPr>
+        <w:t>Теперь рассмотрим такой пример.</w:t>
+      </w:r>
+      <w:r>
+        <w:rPr>
+          <w:rFonts w:ascii="Arial" w:hAnsi="Arial" w:cs="Arial"/>
+          <w:sz w:val="28"/>
+          <w:szCs w:val="28"/>
+        </w:rPr>
+        <w:br/>
+      </w:r>
+      <w:r>
+        <w:rPr>
+          <w:noProof/>
+          <w:lang w:eastAsia="ru-RU"/>
+        </w:rPr>
+        <w:drawing>
+          <wp:inline distT="0" distB="0" distL="0" distR="0" wp14:anchorId="1227C6EB" wp14:editId="72211E56">
+            <wp:extent cx="3898232" cy="2211710"/>
+            <wp:effectExtent l="0" t="0" r="7620" b="0"/>
+            <wp:docPr id="9" name="Рисунок 9"/>
+            <wp:cNvGraphicFramePr>
+              <a:graphicFrameLocks xmlns:a="http://schemas.openxmlformats.org/drawingml/2006/main" noChangeAspect="1"/>
+            </wp:cNvGraphicFramePr>
+            <a:graphic xmlns:a="http://schemas.openxmlformats.org/drawingml/2006/main">
+              <a:graphicData uri="http://schemas.openxmlformats.org/drawingml/2006/picture">
+                <pic:pic xmlns:pic="http://schemas.openxmlformats.org/drawingml/2006/picture">
+                  <pic:nvPicPr>
+                    <pic:cNvPr id="0" name=""/>
+                    <pic:cNvPicPr/>
+                  </pic:nvPicPr>
+                  <pic:blipFill>
+                    <a:blip r:embed="rId13"/>
+                    <a:stretch>
+                      <a:fillRect/>
+                    </a:stretch>
+                  </pic:blipFill>
+                  <pic:spPr>
+                    <a:xfrm>
+                      <a:off x="0" y="0"/>
+                      <a:ext cx="3900179" cy="2212815"/>
+                    </a:xfrm>
+                    <a:prstGeom prst="rect">
+                      <a:avLst/>
+                    </a:prstGeom>
+                  </pic:spPr>
+                </pic:pic>
+              </a:graphicData>
+            </a:graphic>
+          </wp:inline>
+        </w:drawing>
+      </w:r>
+      <w:r>
+        <w:rPr>
+          <w:rFonts w:ascii="Arial" w:hAnsi="Arial" w:cs="Arial"/>
+          <w:sz w:val="28"/>
+          <w:szCs w:val="28"/>
+        </w:rPr>
+        <w:br/>
+      </w:r>
+      <w:r>
+        <w:rPr>
+          <w:rFonts w:ascii="Arial" w:hAnsi="Arial" w:cs="Arial"/>
+          <w:sz w:val="28"/>
+          <w:szCs w:val="28"/>
+        </w:rPr>
+        <w:br/>
+      </w:r>
+      <w:r>
+        <w:rPr>
+          <w:noProof/>
+          <w:lang w:eastAsia="ru-RU"/>
+        </w:rPr>
+        <w:drawing>
+          <wp:inline distT="0" distB="0" distL="0" distR="0" wp14:anchorId="1CEE70DC" wp14:editId="026C630B">
+            <wp:extent cx="3898232" cy="3132204"/>
+            <wp:effectExtent l="0" t="0" r="7620" b="0"/>
+            <wp:docPr id="10" name="Рисунок 10"/>
+            <wp:cNvGraphicFramePr>
+              <a:graphicFrameLocks xmlns:a="http://schemas.openxmlformats.org/drawingml/2006/main" noChangeAspect="1"/>
+            </wp:cNvGraphicFramePr>
+            <a:graphic xmlns:a="http://schemas.openxmlformats.org/drawingml/2006/main">
+              <a:graphicData uri="http://schemas.openxmlformats.org/drawingml/2006/picture">
+                <pic:pic xmlns:pic="http://schemas.openxmlformats.org/drawingml/2006/picture">
+                  <pic:nvPicPr>
+                    <pic:cNvPr id="0" name=""/>
+                    <pic:cNvPicPr/>
+                  </pic:nvPicPr>
+                  <pic:blipFill>
+                    <a:blip r:embed="rId14"/>
+                    <a:stretch>
+                      <a:fillRect/>
+                    </a:stretch>
+                  </pic:blipFill>
+                  <pic:spPr>
+                    <a:xfrm>
+                      <a:off x="0" y="0"/>
+                      <a:ext cx="3902697" cy="3135791"/>
+                    </a:xfrm>
+                    <a:prstGeom prst="rect">
+                      <a:avLst/>
+                    </a:prstGeom>
+                  </pic:spPr>
+                </pic:pic>
+              </a:graphicData>
+            </a:graphic>
+          </wp:inline>
+        </w:drawing>
+      </w:r>
+      <w:r>
+        <w:rPr>
+          <w:rFonts w:ascii="Arial" w:hAnsi="Arial" w:cs="Arial"/>
+          <w:sz w:val="28"/>
+          <w:szCs w:val="28"/>
+        </w:rPr>
+        <w:br/>
+      </w:r>
+      <w:r>
+        <w:rPr>
+          <w:rFonts w:ascii="Arial" w:hAnsi="Arial" w:cs="Arial"/>
+          <w:sz w:val="28"/>
+          <w:szCs w:val="28"/>
+        </w:rPr>
+        <w:br/>
+        <w:t xml:space="preserve">Получается, нам не обязательно полностью возвращать </w:t>
+      </w:r>
+      <w:proofErr w:type="gramStart"/>
+      <w:r>
+        <w:rPr>
+          <w:rFonts w:ascii="Arial" w:hAnsi="Arial" w:cs="Arial"/>
+          <w:sz w:val="28"/>
+          <w:szCs w:val="28"/>
+        </w:rPr>
+        <w:t>новый</w:t>
+      </w:r>
+      <w:proofErr w:type="gramEnd"/>
+      <w:r>
+        <w:rPr>
+          <w:rFonts w:ascii="Arial" w:hAnsi="Arial" w:cs="Arial"/>
+          <w:sz w:val="28"/>
+          <w:szCs w:val="28"/>
+        </w:rPr>
+        <w:t xml:space="preserve"> </w:t>
+      </w:r>
+      <w:r>
+        <w:rPr>
+          <w:rFonts w:ascii="Arial" w:hAnsi="Arial" w:cs="Arial"/>
+          <w:sz w:val="28"/>
+          <w:szCs w:val="28"/>
+          <w:lang w:val="en-US"/>
+        </w:rPr>
+        <w:t>State</w:t>
+      </w:r>
+      <w:r>
+        <w:rPr>
+          <w:rFonts w:ascii="Arial" w:hAnsi="Arial" w:cs="Arial"/>
+          <w:sz w:val="28"/>
+          <w:szCs w:val="28"/>
+        </w:rPr>
+        <w:t xml:space="preserve">, используя </w:t>
+      </w:r>
+      <w:proofErr w:type="spellStart"/>
+      <w:r>
+        <w:rPr>
+          <w:rFonts w:ascii="Arial" w:hAnsi="Arial" w:cs="Arial"/>
+          <w:sz w:val="28"/>
+          <w:szCs w:val="28"/>
+          <w:lang w:val="en-US"/>
+        </w:rPr>
+        <w:t>redux</w:t>
+      </w:r>
+      <w:proofErr w:type="spellEnd"/>
+      <w:r>
+        <w:rPr>
+          <w:rFonts w:ascii="Arial" w:hAnsi="Arial" w:cs="Arial"/>
+          <w:sz w:val="28"/>
+          <w:szCs w:val="28"/>
+          <w:lang w:val="en-US"/>
+        </w:rPr>
+        <w:t xml:space="preserve"> toolkit.</w:t>
+      </w:r>
+      <w:r>
+        <w:rPr>
+          <w:rFonts w:ascii="Arial" w:hAnsi="Arial" w:cs="Arial"/>
+          <w:sz w:val="28"/>
+          <w:szCs w:val="28"/>
+          <w:lang w:val="en-US"/>
+        </w:rPr>
+        <w:br/>
+      </w:r>
+      <w:r>
+        <w:rPr>
+          <w:rFonts w:ascii="Arial" w:hAnsi="Arial" w:cs="Arial"/>
+          <w:sz w:val="28"/>
+          <w:szCs w:val="28"/>
+          <w:lang w:val="en-US"/>
+        </w:rPr>
+        <w:br/>
+      </w:r>
+    </w:p>
+    <w:p>
+      <w:pPr>
+        <w:rPr>
+          <w:rFonts w:ascii="Arial" w:hAnsi="Arial" w:cs="Arial"/>
+          <w:sz w:val="28"/>
+          <w:szCs w:val="28"/>
+          <w:lang w:val="en-US"/>
+        </w:rPr>
+      </w:pPr>
+      <w:r>
+        <w:rPr>
+          <w:rFonts w:ascii="Arial" w:hAnsi="Arial" w:cs="Arial"/>
+          <w:sz w:val="28"/>
+          <w:szCs w:val="28"/>
+          <w:lang w:val="en-US"/>
+        </w:rPr>
+        <w:br w:type="column"/>
+      </w:r>
+      <w:r>
+        <w:rPr>
+          <w:noProof/>
+          <w:lang w:eastAsia="ru-RU"/>
+        </w:rPr>
+        <w:lastRenderedPageBreak/>
+        <w:drawing>
+          <wp:inline distT="0" distB="0" distL="0" distR="0" wp14:anchorId="096A1B3B" wp14:editId="46A36D64">
+            <wp:extent cx="4090737" cy="876586"/>
+            <wp:effectExtent l="0" t="0" r="5080" b="0"/>
+            <wp:docPr id="11" name="Рисунок 11"/>
+            <wp:cNvGraphicFramePr>
+              <a:graphicFrameLocks xmlns:a="http://schemas.openxmlformats.org/drawingml/2006/main" noChangeAspect="1"/>
+            </wp:cNvGraphicFramePr>
+            <a:graphic xmlns:a="http://schemas.openxmlformats.org/drawingml/2006/main">
+              <a:graphicData uri="http://schemas.openxmlformats.org/drawingml/2006/picture">
+                <pic:pic xmlns:pic="http://schemas.openxmlformats.org/drawingml/2006/picture">
+                  <pic:nvPicPr>
+                    <pic:cNvPr id="0" name=""/>
+                    <pic:cNvPicPr/>
+                  </pic:nvPicPr>
+                  <pic:blipFill>
+                    <a:blip r:embed="rId15"/>
+                    <a:stretch>
+                      <a:fillRect/>
+                    </a:stretch>
+                  </pic:blipFill>
+                  <pic:spPr>
+                    <a:xfrm>
+                      <a:off x="0" y="0"/>
+                      <a:ext cx="4110405" cy="880801"/>
+                    </a:xfrm>
+                    <a:prstGeom prst="rect">
+                      <a:avLst/>
+                    </a:prstGeom>
+                  </pic:spPr>
+                </pic:pic>
+              </a:graphicData>
+            </a:graphic>
+          </wp:inline>
+        </w:drawing>
+      </w:r>
+      <w:r>
+        <w:rPr>
+          <w:rFonts w:ascii="Arial" w:hAnsi="Arial" w:cs="Arial"/>
+          <w:sz w:val="28"/>
+          <w:szCs w:val="28"/>
+          <w:lang w:val="en-US"/>
+        </w:rPr>
+        <w:br/>
+      </w:r>
+      <w:r>
+        <w:rPr>
+          <w:rFonts w:ascii="Arial" w:hAnsi="Arial" w:cs="Arial"/>
+          <w:sz w:val="28"/>
+          <w:szCs w:val="28"/>
+          <w:lang w:val="en-US"/>
+        </w:rPr>
+        <w:br/>
+      </w:r>
+      <w:r>
+        <w:rPr>
+          <w:rFonts w:ascii="Arial" w:hAnsi="Arial" w:cs="Arial"/>
+          <w:sz w:val="28"/>
+          <w:szCs w:val="28"/>
+        </w:rPr>
+        <w:t xml:space="preserve">Теперь можно использовать и изменять </w:t>
+      </w:r>
+      <w:r>
+        <w:rPr>
+          <w:rFonts w:ascii="Arial" w:hAnsi="Arial" w:cs="Arial"/>
+          <w:sz w:val="28"/>
+          <w:szCs w:val="28"/>
+          <w:lang w:val="en-US"/>
+        </w:rPr>
+        <w:t xml:space="preserve">Store </w:t>
+      </w:r>
+      <w:r>
+        <w:rPr>
+          <w:rFonts w:ascii="Arial" w:hAnsi="Arial" w:cs="Arial"/>
+          <w:sz w:val="28"/>
+          <w:szCs w:val="28"/>
+        </w:rPr>
+        <w:t>в каком либо компоненте.</w:t>
+      </w:r>
+      <w:r>
+        <w:rPr>
+          <w:rFonts w:ascii="Arial" w:hAnsi="Arial" w:cs="Arial"/>
+          <w:sz w:val="28"/>
+          <w:szCs w:val="28"/>
+        </w:rPr>
+        <w:br/>
+        <w:t xml:space="preserve">Оборачиваем наше приложение в </w:t>
+      </w:r>
+      <w:r>
+        <w:rPr>
+          <w:rFonts w:ascii="Arial" w:hAnsi="Arial" w:cs="Arial"/>
+          <w:sz w:val="28"/>
+          <w:szCs w:val="28"/>
+          <w:lang w:val="en-US"/>
+        </w:rPr>
+        <w:t>Provider.</w:t>
+      </w:r>
+      <w:r>
+        <w:rPr>
+          <w:rFonts w:ascii="Arial" w:hAnsi="Arial" w:cs="Arial"/>
+          <w:sz w:val="28"/>
+          <w:szCs w:val="28"/>
+          <w:lang w:val="en-US"/>
+        </w:rPr>
+        <w:br/>
+      </w:r>
+      <w:r>
+        <w:rPr>
+          <w:rFonts w:ascii="Arial" w:hAnsi="Arial" w:cs="Arial"/>
+          <w:sz w:val="28"/>
+          <w:szCs w:val="28"/>
+          <w:lang w:val="en-US"/>
+        </w:rPr>
+        <w:br/>
+      </w:r>
+      <w:r>
+        <w:rPr>
+          <w:noProof/>
+          <w:lang w:eastAsia="ru-RU"/>
+        </w:rPr>
+        <w:drawing>
+          <wp:inline distT="0" distB="0" distL="0" distR="0" wp14:anchorId="7E432573" wp14:editId="4282E4B9">
+            <wp:extent cx="2705100" cy="1057275"/>
+            <wp:effectExtent l="0" t="0" r="0" b="9525"/>
+            <wp:docPr id="12" name="Рисунок 12"/>
+            <wp:cNvGraphicFramePr>
+              <a:graphicFrameLocks xmlns:a="http://schemas.openxmlformats.org/drawingml/2006/main" noChangeAspect="1"/>
+            </wp:cNvGraphicFramePr>
+            <a:graphic xmlns:a="http://schemas.openxmlformats.org/drawingml/2006/main">
+              <a:graphicData uri="http://schemas.openxmlformats.org/drawingml/2006/picture">
+                <pic:pic xmlns:pic="http://schemas.openxmlformats.org/drawingml/2006/picture">
+                  <pic:nvPicPr>
+                    <pic:cNvPr id="0" name=""/>
+                    <pic:cNvPicPr/>
+                  </pic:nvPicPr>
+                  <pic:blipFill>
+                    <a:blip r:embed="rId16"/>
+                    <a:stretch>
+                      <a:fillRect/>
+                    </a:stretch>
+                  </pic:blipFill>
+                  <pic:spPr>
+                    <a:xfrm>
+                      <a:off x="0" y="0"/>
+                      <a:ext cx="2705100" cy="1057275"/>
+                    </a:xfrm>
+                    <a:prstGeom prst="rect">
+                      <a:avLst/>
+                    </a:prstGeom>
+                  </pic:spPr>
+                </pic:pic>
+              </a:graphicData>
+            </a:graphic>
+          </wp:inline>
+        </w:drawing>
+      </w:r>
+      <w:r>
+        <w:rPr>
+          <w:rFonts w:ascii="Arial" w:hAnsi="Arial" w:cs="Arial"/>
+          <w:sz w:val="28"/>
+          <w:szCs w:val="28"/>
+        </w:rPr>
+        <w:br/>
+      </w:r>
+      <w:r>
+        <w:rPr>
+          <w:rFonts w:ascii="Arial" w:hAnsi="Arial" w:cs="Arial"/>
+          <w:sz w:val="28"/>
+          <w:szCs w:val="28"/>
+        </w:rPr>
+        <w:br/>
+        <w:t xml:space="preserve">Как уже писалось, </w:t>
+      </w:r>
+      <w:proofErr w:type="spellStart"/>
+      <w:r>
+        <w:rPr>
+          <w:rFonts w:ascii="Arial" w:hAnsi="Arial" w:cs="Arial"/>
+          <w:sz w:val="28"/>
+          <w:szCs w:val="28"/>
+          <w:lang w:val="en-US"/>
+        </w:rPr>
+        <w:t>userSlice</w:t>
+      </w:r>
+      <w:proofErr w:type="spellEnd"/>
+      <w:r>
+        <w:rPr>
+          <w:rFonts w:ascii="Arial" w:hAnsi="Arial" w:cs="Arial"/>
+          <w:sz w:val="28"/>
+          <w:szCs w:val="28"/>
+          <w:lang w:val="en-US"/>
+        </w:rPr>
+        <w:t xml:space="preserve"> </w:t>
+      </w:r>
+      <w:r>
+        <w:rPr>
+          <w:rFonts w:ascii="Arial" w:hAnsi="Arial" w:cs="Arial"/>
+          <w:sz w:val="28"/>
+          <w:szCs w:val="28"/>
+        </w:rPr>
+        <w:t xml:space="preserve">содержит </w:t>
+      </w:r>
+      <w:r>
+        <w:rPr>
+          <w:rFonts w:ascii="Arial" w:hAnsi="Arial" w:cs="Arial"/>
+          <w:sz w:val="28"/>
+          <w:szCs w:val="28"/>
+          <w:lang w:val="en-US"/>
+        </w:rPr>
+        <w:t xml:space="preserve">actions </w:t>
+      </w:r>
+      <w:r>
+        <w:rPr>
+          <w:rFonts w:ascii="Arial" w:hAnsi="Arial" w:cs="Arial"/>
+          <w:sz w:val="28"/>
+          <w:szCs w:val="28"/>
+        </w:rPr>
+        <w:t xml:space="preserve">и </w:t>
+      </w:r>
+      <w:r>
+        <w:rPr>
+          <w:rFonts w:ascii="Arial" w:hAnsi="Arial" w:cs="Arial"/>
+          <w:sz w:val="28"/>
+          <w:szCs w:val="28"/>
+          <w:lang w:val="en-US"/>
+        </w:rPr>
+        <w:t>reducer.</w:t>
+      </w:r>
+      <w:r>
+        <w:rPr>
+          <w:rFonts w:ascii="Arial" w:hAnsi="Arial" w:cs="Arial"/>
+          <w:sz w:val="28"/>
+          <w:szCs w:val="28"/>
+          <w:lang w:val="en-US"/>
+        </w:rPr>
+        <w:br/>
+      </w:r>
+      <w:r>
+        <w:rPr>
+          <w:rFonts w:ascii="Arial" w:hAnsi="Arial" w:cs="Arial"/>
+          <w:sz w:val="28"/>
+          <w:szCs w:val="28"/>
+        </w:rPr>
+        <w:t xml:space="preserve">Мы не должны создавать в </w:t>
+      </w:r>
+      <w:proofErr w:type="gramStart"/>
+      <w:r>
+        <w:rPr>
+          <w:rFonts w:ascii="Arial" w:hAnsi="Arial" w:cs="Arial"/>
+          <w:sz w:val="28"/>
+          <w:szCs w:val="28"/>
+        </w:rPr>
+        <w:t>ручную</w:t>
+      </w:r>
+      <w:proofErr w:type="gramEnd"/>
+      <w:r>
+        <w:rPr>
+          <w:rFonts w:ascii="Arial" w:hAnsi="Arial" w:cs="Arial"/>
+          <w:sz w:val="28"/>
+          <w:szCs w:val="28"/>
+        </w:rPr>
+        <w:t xml:space="preserve"> ни типы для </w:t>
+      </w:r>
+      <w:r>
+        <w:rPr>
+          <w:rFonts w:ascii="Arial" w:hAnsi="Arial" w:cs="Arial"/>
+          <w:sz w:val="28"/>
+          <w:szCs w:val="28"/>
+          <w:lang w:val="en-US"/>
+        </w:rPr>
+        <w:t xml:space="preserve">Action Creators, </w:t>
+      </w:r>
+      <w:r>
+        <w:rPr>
+          <w:rFonts w:ascii="Arial" w:hAnsi="Arial" w:cs="Arial"/>
+          <w:sz w:val="28"/>
+          <w:szCs w:val="28"/>
+        </w:rPr>
+        <w:t>ни их самих.</w:t>
+      </w:r>
+      <w:r>
+        <w:rPr>
+          <w:rFonts w:ascii="Arial" w:hAnsi="Arial" w:cs="Arial"/>
+          <w:sz w:val="28"/>
+          <w:szCs w:val="28"/>
+        </w:rPr>
+        <w:br/>
+      </w:r>
+      <w:r>
+        <w:rPr>
+          <w:rFonts w:ascii="Arial" w:hAnsi="Arial" w:cs="Arial"/>
+          <w:sz w:val="28"/>
+          <w:szCs w:val="28"/>
+          <w:lang w:val="en-US"/>
+        </w:rPr>
+        <w:br/>
+      </w:r>
+      <w:r>
+        <w:rPr>
+          <w:noProof/>
+          <w:lang w:eastAsia="ru-RU"/>
+        </w:rPr>
+        <w:drawing>
+          <wp:inline distT="0" distB="0" distL="0" distR="0" wp14:anchorId="06C4DE65" wp14:editId="62D093BF">
+            <wp:extent cx="4600575" cy="1990725"/>
+            <wp:effectExtent l="0" t="0" r="9525" b="9525"/>
+            <wp:docPr id="13" name="Рисунок 13"/>
+            <wp:cNvGraphicFramePr>
+              <a:graphicFrameLocks xmlns:a="http://schemas.openxmlformats.org/drawingml/2006/main" noChangeAspect="1"/>
+            </wp:cNvGraphicFramePr>
+            <a:graphic xmlns:a="http://schemas.openxmlformats.org/drawingml/2006/main">
+              <a:graphicData uri="http://schemas.openxmlformats.org/drawingml/2006/picture">
+                <pic:pic xmlns:pic="http://schemas.openxmlformats.org/drawingml/2006/picture">
+                  <pic:nvPicPr>
+                    <pic:cNvPr id="0" name=""/>
+                    <pic:cNvPicPr/>
+                  </pic:nvPicPr>
+                  <pic:blipFill>
+                    <a:blip r:embed="rId17"/>
+                    <a:stretch>
+                      <a:fillRect/>
+                    </a:stretch>
+                  </pic:blipFill>
+                  <pic:spPr>
+                    <a:xfrm>
+                      <a:off x="0" y="0"/>
+                      <a:ext cx="4600575" cy="1990725"/>
+                    </a:xfrm>
+                    <a:prstGeom prst="rect">
+                      <a:avLst/>
+                    </a:prstGeom>
+                  </pic:spPr>
+                </pic:pic>
+              </a:graphicData>
+            </a:graphic>
+          </wp:inline>
+        </w:drawing>
+      </w:r>
+      <w:r>
+        <w:rPr>
+          <w:rFonts w:ascii="Arial" w:hAnsi="Arial" w:cs="Arial"/>
+          <w:sz w:val="28"/>
+          <w:szCs w:val="28"/>
+        </w:rPr>
+        <w:br/>
+      </w:r>
+      <w:r>
+        <w:rPr>
+          <w:rFonts w:ascii="Arial" w:hAnsi="Arial" w:cs="Arial"/>
+          <w:sz w:val="28"/>
+          <w:szCs w:val="28"/>
+        </w:rPr>
+        <w:br/>
+        <w:t xml:space="preserve">Это всё был вводный пример, чтобы просто познакомиться с </w:t>
+      </w:r>
+      <w:proofErr w:type="spellStart"/>
+      <w:r>
+        <w:rPr>
+          <w:rFonts w:ascii="Arial" w:hAnsi="Arial" w:cs="Arial"/>
+          <w:sz w:val="28"/>
+          <w:szCs w:val="28"/>
+          <w:lang w:val="en-US"/>
+        </w:rPr>
+        <w:t>rtk</w:t>
+      </w:r>
+      <w:proofErr w:type="spellEnd"/>
+      <w:r>
+        <w:rPr>
+          <w:rFonts w:ascii="Arial" w:hAnsi="Arial" w:cs="Arial"/>
+          <w:sz w:val="28"/>
+          <w:szCs w:val="28"/>
+          <w:lang w:val="en-US"/>
+        </w:rPr>
+        <w:t>.</w:t>
+      </w:r>
+      <w:r>
+        <w:rPr>
+          <w:rFonts w:ascii="Arial" w:hAnsi="Arial" w:cs="Arial"/>
+          <w:sz w:val="28"/>
+          <w:szCs w:val="28"/>
+        </w:rPr>
+        <w:br/>
+        <w:t xml:space="preserve">Убираем </w:t>
+      </w:r>
+      <w:r>
+        <w:rPr>
+          <w:rFonts w:ascii="Arial" w:hAnsi="Arial" w:cs="Arial"/>
+          <w:sz w:val="28"/>
+          <w:szCs w:val="28"/>
+          <w:lang w:val="en-US"/>
+        </w:rPr>
+        <w:t>count</w:t>
+      </w:r>
+      <w:r>
+        <w:rPr>
+          <w:rFonts w:ascii="Arial" w:hAnsi="Arial" w:cs="Arial"/>
+          <w:sz w:val="28"/>
+          <w:szCs w:val="28"/>
+        </w:rPr>
+        <w:t>.</w:t>
+      </w:r>
+      <w:r>
+        <w:rPr>
+          <w:rFonts w:ascii="Arial" w:hAnsi="Arial" w:cs="Arial"/>
+          <w:sz w:val="28"/>
+          <w:szCs w:val="28"/>
+          <w:lang w:val="en-US"/>
+        </w:rPr>
+        <w:br/>
+      </w:r>
+      <w:r>
+        <w:rPr>
+          <w:rFonts w:ascii="Arial" w:hAnsi="Arial" w:cs="Arial"/>
+          <w:sz w:val="28"/>
+          <w:szCs w:val="28"/>
+          <w:lang w:val="en-US"/>
+        </w:rPr>
+        <w:br/>
+      </w:r>
+      <w:r>
+        <w:rPr>
+          <w:rFonts w:ascii="Arial" w:hAnsi="Arial" w:cs="Arial"/>
+          <w:b/>
+          <w:sz w:val="28"/>
+          <w:szCs w:val="28"/>
+          <w:lang w:val="en-US"/>
+        </w:rPr>
+        <w:t xml:space="preserve">5) </w:t>
+      </w:r>
+      <w:r>
+        <w:rPr>
+          <w:rFonts w:ascii="Arial" w:hAnsi="Arial" w:cs="Arial"/>
+          <w:b/>
+          <w:sz w:val="28"/>
+          <w:szCs w:val="28"/>
+        </w:rPr>
+        <w:t>Обработка стандартного сценария.</w:t>
+      </w:r>
+      <w:r>
+        <w:rPr>
+          <w:rFonts w:ascii="Arial" w:hAnsi="Arial" w:cs="Arial"/>
+          <w:b/>
+          <w:sz w:val="28"/>
+          <w:szCs w:val="28"/>
+          <w:lang w:val="en-US"/>
+        </w:rPr>
+        <w:br/>
+      </w:r>
+      <w:r>
+        <w:rPr>
+          <w:rFonts w:ascii="Arial" w:hAnsi="Arial" w:cs="Arial"/>
+          <w:b/>
+          <w:sz w:val="28"/>
+          <w:szCs w:val="28"/>
+          <w:lang w:val="en-US"/>
+        </w:rPr>
+        <w:br/>
+      </w:r>
+      <w:r>
+        <w:rPr>
+          <w:rFonts w:ascii="Arial" w:hAnsi="Arial" w:cs="Arial"/>
+          <w:sz w:val="28"/>
+          <w:szCs w:val="28"/>
+        </w:rPr>
+        <w:t>Получение данных, обработка ошибки и загрузки.</w:t>
+      </w:r>
+      <w:r>
+        <w:rPr>
+          <w:rFonts w:ascii="Arial" w:hAnsi="Arial" w:cs="Arial"/>
+          <w:sz w:val="28"/>
+          <w:szCs w:val="28"/>
+        </w:rPr>
+        <w:br/>
+        <w:t xml:space="preserve">В папке </w:t>
+      </w:r>
+      <w:r>
+        <w:rPr>
+          <w:rFonts w:ascii="Arial" w:hAnsi="Arial" w:cs="Arial"/>
+          <w:sz w:val="28"/>
+          <w:szCs w:val="28"/>
+          <w:lang w:val="en-US"/>
+        </w:rPr>
+        <w:t xml:space="preserve">reducers </w:t>
+      </w:r>
+      <w:r>
+        <w:rPr>
+          <w:rFonts w:ascii="Arial" w:hAnsi="Arial" w:cs="Arial"/>
+          <w:sz w:val="28"/>
+          <w:szCs w:val="28"/>
+        </w:rPr>
+        <w:t xml:space="preserve">создадим </w:t>
+      </w:r>
+      <w:proofErr w:type="spellStart"/>
+      <w:r>
+        <w:rPr>
+          <w:rFonts w:ascii="Arial" w:hAnsi="Arial" w:cs="Arial"/>
+          <w:sz w:val="28"/>
+          <w:szCs w:val="28"/>
+          <w:lang w:val="en-US"/>
+        </w:rPr>
+        <w:t>actionCreators</w:t>
+      </w:r>
+      <w:proofErr w:type="spellEnd"/>
+      <w:r>
+        <w:rPr>
+          <w:rFonts w:ascii="Arial" w:hAnsi="Arial" w:cs="Arial"/>
+          <w:sz w:val="28"/>
+          <w:szCs w:val="28"/>
+          <w:lang w:val="en-US"/>
+        </w:rPr>
+        <w:t>.</w:t>
+      </w:r>
+      <w:r>
+        <w:rPr>
+          <w:rFonts w:ascii="Arial" w:hAnsi="Arial" w:cs="Arial"/>
+          <w:sz w:val="28"/>
+          <w:szCs w:val="28"/>
+          <w:lang w:val="en-US"/>
+        </w:rPr>
+        <w:br/>
+      </w:r>
+      <w:r>
+        <w:rPr>
+          <w:rFonts w:ascii="Arial" w:hAnsi="Arial" w:cs="Arial"/>
+          <w:sz w:val="28"/>
+          <w:szCs w:val="28"/>
+          <w:lang w:val="en-US"/>
+        </w:rPr>
+        <w:br/>
+      </w:r>
+      <w:r>
+        <w:rPr>
+          <w:rFonts w:ascii="Arial" w:hAnsi="Arial" w:cs="Arial"/>
+          <w:sz w:val="28"/>
+          <w:szCs w:val="28"/>
+        </w:rPr>
+        <w:t xml:space="preserve">Установим </w:t>
+      </w:r>
+      <w:proofErr w:type="spellStart"/>
+      <w:r>
+        <w:rPr>
+          <w:rFonts w:ascii="Arial" w:hAnsi="Arial" w:cs="Arial"/>
+          <w:sz w:val="28"/>
+          <w:szCs w:val="28"/>
+          <w:lang w:val="en-US"/>
+        </w:rPr>
+        <w:t>Axios</w:t>
+      </w:r>
+      <w:proofErr w:type="spellEnd"/>
+      <w:r>
+        <w:rPr>
+          <w:rFonts w:ascii="Arial" w:hAnsi="Arial" w:cs="Arial"/>
+          <w:sz w:val="28"/>
+          <w:szCs w:val="28"/>
+          <w:lang w:val="en-US"/>
+        </w:rPr>
+        <w:t>.</w:t>
+      </w:r>
+      <w:r>
+        <w:rPr>
+          <w:rFonts w:ascii="Arial" w:hAnsi="Arial" w:cs="Arial"/>
+          <w:sz w:val="28"/>
+          <w:szCs w:val="28"/>
+          <w:lang w:val="en-US"/>
+        </w:rPr>
+        <w:br/>
+      </w:r>
+      <w:r>
+        <w:rPr>
+          <w:noProof/>
+          <w:lang w:eastAsia="ru-RU"/>
+        </w:rPr>
+        <w:lastRenderedPageBreak/>
+        <w:drawing>
+          <wp:inline distT="0" distB="0" distL="0" distR="0" wp14:anchorId="29102DC7" wp14:editId="0BBCD7F0">
+            <wp:extent cx="5940425" cy="1872422"/>
+            <wp:effectExtent l="0" t="0" r="3175" b="0"/>
+            <wp:docPr id="14" name="Рисунок 14"/>
+            <wp:cNvGraphicFramePr>
+              <a:graphicFrameLocks xmlns:a="http://schemas.openxmlformats.org/drawingml/2006/main" noChangeAspect="1"/>
+            </wp:cNvGraphicFramePr>
+            <a:graphic xmlns:a="http://schemas.openxmlformats.org/drawingml/2006/main">
+              <a:graphicData uri="http://schemas.openxmlformats.org/drawingml/2006/picture">
+                <pic:pic xmlns:pic="http://schemas.openxmlformats.org/drawingml/2006/picture">
+                  <pic:nvPicPr>
+                    <pic:cNvPr id="0" name=""/>
+                    <pic:cNvPicPr/>
+                  </pic:nvPicPr>
+                  <pic:blipFill>
+                    <a:blip r:embed="rId18"/>
+                    <a:stretch>
+                      <a:fillRect/>
+                    </a:stretch>
+                  </pic:blipFill>
+                  <pic:spPr>
+                    <a:xfrm>
+                      <a:off x="0" y="0"/>
+                      <a:ext cx="5940425" cy="1872422"/>
+                    </a:xfrm>
+                    <a:prstGeom prst="rect">
+                      <a:avLst/>
+                    </a:prstGeom>
+                  </pic:spPr>
+                </pic:pic>
+              </a:graphicData>
+            </a:graphic>
+          </wp:inline>
+        </w:drawing>
+      </w:r>
+      <w:r>
+        <w:rPr>
+          <w:rFonts w:ascii="Arial" w:hAnsi="Arial" w:cs="Arial"/>
+          <w:sz w:val="28"/>
+          <w:szCs w:val="28"/>
+          <w:lang w:val="en-US"/>
+        </w:rPr>
+        <w:br/>
+      </w:r>
+      <w:r>
+        <w:rPr>
+          <w:rFonts w:ascii="Arial" w:hAnsi="Arial" w:cs="Arial"/>
+          <w:sz w:val="28"/>
+          <w:szCs w:val="28"/>
+          <w:lang w:val="en-US"/>
+        </w:rPr>
+        <w:br/>
+      </w:r>
+      <w:r>
+        <w:rPr>
+          <w:rFonts w:ascii="Arial" w:hAnsi="Arial" w:cs="Arial"/>
+          <w:sz w:val="28"/>
+          <w:szCs w:val="28"/>
+        </w:rPr>
+        <w:t xml:space="preserve">Теперь нам необходимо указать </w:t>
+      </w:r>
+      <w:r>
+        <w:rPr>
+          <w:rFonts w:ascii="Arial" w:hAnsi="Arial" w:cs="Arial"/>
+          <w:sz w:val="28"/>
+          <w:szCs w:val="28"/>
+          <w:lang w:val="en-US"/>
+        </w:rPr>
+        <w:t>Reducer.</w:t>
+      </w:r>
+      <w:r>
+        <w:rPr>
+          <w:rFonts w:ascii="Arial" w:hAnsi="Arial" w:cs="Arial"/>
+          <w:sz w:val="28"/>
+          <w:szCs w:val="28"/>
+          <w:lang w:val="en-US"/>
+        </w:rPr>
+        <w:br/>
+      </w:r>
+      <w:r>
+        <w:rPr>
+          <w:rFonts w:ascii="Arial" w:hAnsi="Arial" w:cs="Arial"/>
+          <w:sz w:val="28"/>
+          <w:szCs w:val="28"/>
+        </w:rPr>
+        <w:br/>
+      </w:r>
+      <w:r>
+        <w:rPr>
+          <w:noProof/>
+          <w:lang w:eastAsia="ru-RU"/>
+        </w:rPr>
+        <w:drawing>
+          <wp:inline distT="0" distB="0" distL="0" distR="0" wp14:anchorId="52ADE4C0" wp14:editId="0F423353">
+            <wp:extent cx="4572000" cy="2823563"/>
+            <wp:effectExtent l="0" t="0" r="0" b="0"/>
+            <wp:docPr id="15" name="Рисунок 15"/>
+            <wp:cNvGraphicFramePr>
+              <a:graphicFrameLocks xmlns:a="http://schemas.openxmlformats.org/drawingml/2006/main" noChangeAspect="1"/>
+            </wp:cNvGraphicFramePr>
+            <a:graphic xmlns:a="http://schemas.openxmlformats.org/drawingml/2006/main">
+              <a:graphicData uri="http://schemas.openxmlformats.org/drawingml/2006/picture">
+                <pic:pic xmlns:pic="http://schemas.openxmlformats.org/drawingml/2006/picture">
+                  <pic:nvPicPr>
+                    <pic:cNvPr id="0" name=""/>
+                    <pic:cNvPicPr/>
+                  </pic:nvPicPr>
+                  <pic:blipFill>
+                    <a:blip r:embed="rId19"/>
+                    <a:stretch>
+                      <a:fillRect/>
+                    </a:stretch>
+                  </pic:blipFill>
+                  <pic:spPr>
+                    <a:xfrm>
+                      <a:off x="0" y="0"/>
+                      <a:ext cx="4576004" cy="2826036"/>
+                    </a:xfrm>
+                    <a:prstGeom prst="rect">
+                      <a:avLst/>
+                    </a:prstGeom>
+                  </pic:spPr>
+                </pic:pic>
+              </a:graphicData>
+            </a:graphic>
+          </wp:inline>
+        </w:drawing>
+      </w:r>
+      <w:r>
+        <w:rPr>
+          <w:rFonts w:ascii="Arial" w:hAnsi="Arial" w:cs="Arial"/>
+          <w:sz w:val="28"/>
+          <w:szCs w:val="28"/>
+        </w:rPr>
+        <w:br/>
+      </w:r>
+      <w:r>
+        <w:rPr>
+          <w:rFonts w:ascii="Arial" w:hAnsi="Arial" w:cs="Arial"/>
+          <w:sz w:val="28"/>
+          <w:szCs w:val="28"/>
+        </w:rPr>
+        <w:br/>
+      </w:r>
+      <w:r>
+        <w:rPr>
+          <w:noProof/>
+          <w:lang w:eastAsia="ru-RU"/>
+        </w:rPr>
+        <w:drawing>
+          <wp:inline distT="0" distB="0" distL="0" distR="0" wp14:anchorId="4DBFC774" wp14:editId="0D2BD453">
+            <wp:extent cx="5940425" cy="1368674"/>
+            <wp:effectExtent l="0" t="0" r="3175" b="3175"/>
+            <wp:docPr id="16" name="Рисунок 16"/>
+            <wp:cNvGraphicFramePr>
+              <a:graphicFrameLocks xmlns:a="http://schemas.openxmlformats.org/drawingml/2006/main" noChangeAspect="1"/>
+            </wp:cNvGraphicFramePr>
+            <a:graphic xmlns:a="http://schemas.openxmlformats.org/drawingml/2006/main">
+              <a:graphicData uri="http://schemas.openxmlformats.org/drawingml/2006/picture">
+                <pic:pic xmlns:pic="http://schemas.openxmlformats.org/drawingml/2006/picture">
+                  <pic:nvPicPr>
+                    <pic:cNvPr id="0" name=""/>
+                    <pic:cNvPicPr/>
+                  </pic:nvPicPr>
+                  <pic:blipFill>
+                    <a:blip r:embed="rId20"/>
+                    <a:stretch>
+                      <a:fillRect/>
+                    </a:stretch>
+                  </pic:blipFill>
+                  <pic:spPr>
+                    <a:xfrm>
+                      <a:off x="0" y="0"/>
+                      <a:ext cx="5940425" cy="1368674"/>
+                    </a:xfrm>
+                    <a:prstGeom prst="rect">
+                      <a:avLst/>
+                    </a:prstGeom>
+                  </pic:spPr>
+                </pic:pic>
+              </a:graphicData>
+            </a:graphic>
+          </wp:inline>
+        </w:drawing>
+      </w:r>
+      <w:r>
+        <w:rPr>
+          <w:rFonts w:ascii="Arial" w:hAnsi="Arial" w:cs="Arial"/>
+          <w:sz w:val="28"/>
+          <w:szCs w:val="28"/>
+        </w:rPr>
+        <w:br/>
+      </w:r>
+      <w:r>
+        <w:rPr>
+          <w:rFonts w:ascii="Arial" w:hAnsi="Arial" w:cs="Arial"/>
+          <w:sz w:val="28"/>
+          <w:szCs w:val="28"/>
+        </w:rPr>
+        <w:br/>
+        <w:t>Реализуем этот функционал в приложении.</w:t>
+      </w:r>
+      <w:r>
+        <w:rPr>
+          <w:rFonts w:ascii="Arial" w:hAnsi="Arial" w:cs="Arial"/>
+          <w:sz w:val="28"/>
+          <w:szCs w:val="28"/>
+        </w:rPr>
+        <w:br/>
+      </w:r>
+      <w:r>
+        <w:rPr>
+          <w:noProof/>
+          <w:lang w:eastAsia="ru-RU"/>
+        </w:rPr>
+        <w:lastRenderedPageBreak/>
+        <w:drawing>
+          <wp:inline distT="0" distB="0" distL="0" distR="0" wp14:anchorId="0087467E" wp14:editId="2ADBE58B">
+            <wp:extent cx="5229225" cy="2190750"/>
+            <wp:effectExtent l="0" t="0" r="9525" b="0"/>
+            <wp:docPr id="18" name="Рисунок 18"/>
+            <wp:cNvGraphicFramePr>
+              <a:graphicFrameLocks xmlns:a="http://schemas.openxmlformats.org/drawingml/2006/main" noChangeAspect="1"/>
+            </wp:cNvGraphicFramePr>
+            <a:graphic xmlns:a="http://schemas.openxmlformats.org/drawingml/2006/main">
+              <a:graphicData uri="http://schemas.openxmlformats.org/drawingml/2006/picture">
+                <pic:pic xmlns:pic="http://schemas.openxmlformats.org/drawingml/2006/picture">
+                  <pic:nvPicPr>
+                    <pic:cNvPr id="0" name=""/>
+                    <pic:cNvPicPr/>
+                  </pic:nvPicPr>
+                  <pic:blipFill>
+                    <a:blip r:embed="rId21"/>
+                    <a:stretch>
+                      <a:fillRect/>
+                    </a:stretch>
+                  </pic:blipFill>
+                  <pic:spPr>
+                    <a:xfrm>
+                      <a:off x="0" y="0"/>
+                      <a:ext cx="5229225" cy="2190750"/>
+                    </a:xfrm>
+                    <a:prstGeom prst="rect">
+                      <a:avLst/>
+                    </a:prstGeom>
+                  </pic:spPr>
+                </pic:pic>
+              </a:graphicData>
+            </a:graphic>
+          </wp:inline>
+        </w:drawing>
+      </w:r>
+      <w:r>
+        <w:rPr>
+          <w:rFonts w:ascii="Arial" w:hAnsi="Arial" w:cs="Arial"/>
+          <w:sz w:val="28"/>
+          <w:szCs w:val="28"/>
+        </w:rPr>
+        <w:br/>
+      </w:r>
+      <w:r>
+        <w:rPr>
+          <w:rFonts w:ascii="Arial" w:hAnsi="Arial" w:cs="Arial"/>
+          <w:sz w:val="28"/>
+          <w:szCs w:val="28"/>
+        </w:rPr>
+        <w:br/>
+      </w:r>
+      <w:proofErr w:type="spellStart"/>
+      <w:proofErr w:type="gramStart"/>
+      <w:r>
+        <w:rPr>
+          <w:rFonts w:ascii="Arial" w:hAnsi="Arial" w:cs="Arial"/>
+          <w:sz w:val="28"/>
+          <w:szCs w:val="28"/>
+          <w:lang w:val="en-US"/>
+        </w:rPr>
+        <w:t>Redux</w:t>
+      </w:r>
+      <w:proofErr w:type="spellEnd"/>
+      <w:r>
+        <w:rPr>
+          <w:rFonts w:ascii="Arial" w:hAnsi="Arial" w:cs="Arial"/>
+          <w:sz w:val="28"/>
+          <w:szCs w:val="28"/>
+          <w:lang w:val="en-US"/>
+        </w:rPr>
+        <w:t xml:space="preserve"> Toolkit </w:t>
+      </w:r>
+      <w:r>
+        <w:rPr>
+          <w:rFonts w:ascii="Arial" w:hAnsi="Arial" w:cs="Arial"/>
+          <w:sz w:val="28"/>
+          <w:szCs w:val="28"/>
+        </w:rPr>
+        <w:t>позволяет упростить обработку таких сценариев.</w:t>
+      </w:r>
+      <w:proofErr w:type="gramEnd"/>
+      <w:r>
+        <w:rPr>
+          <w:rFonts w:ascii="Arial" w:hAnsi="Arial" w:cs="Arial"/>
+          <w:sz w:val="28"/>
+          <w:szCs w:val="28"/>
+        </w:rPr>
+        <w:br/>
+      </w:r>
+      <w:r>
+        <w:rPr>
+          <w:rFonts w:ascii="Arial" w:hAnsi="Arial" w:cs="Arial"/>
+          <w:sz w:val="28"/>
+          <w:szCs w:val="28"/>
+        </w:rPr>
+        <w:br/>
+      </w:r>
+      <w:r>
+        <w:rPr>
+          <w:noProof/>
+          <w:lang w:eastAsia="ru-RU"/>
+        </w:rPr>
+        <w:drawing>
+          <wp:inline distT="0" distB="0" distL="0" distR="0" wp14:anchorId="5520C610" wp14:editId="7712A467">
+            <wp:extent cx="5940425" cy="1111495"/>
+            <wp:effectExtent l="0" t="0" r="3175" b="0"/>
+            <wp:docPr id="19" name="Рисунок 19"/>
+            <wp:cNvGraphicFramePr>
+              <a:graphicFrameLocks xmlns:a="http://schemas.openxmlformats.org/drawingml/2006/main" noChangeAspect="1"/>
+            </wp:cNvGraphicFramePr>
+            <a:graphic xmlns:a="http://schemas.openxmlformats.org/drawingml/2006/main">
+              <a:graphicData uri="http://schemas.openxmlformats.org/drawingml/2006/picture">
+                <pic:pic xmlns:pic="http://schemas.openxmlformats.org/drawingml/2006/picture">
+                  <pic:nvPicPr>
+                    <pic:cNvPr id="0" name=""/>
+                    <pic:cNvPicPr/>
+                  </pic:nvPicPr>
+                  <pic:blipFill>
+                    <a:blip r:embed="rId22"/>
+                    <a:stretch>
+                      <a:fillRect/>
+                    </a:stretch>
+                  </pic:blipFill>
+                  <pic:spPr>
+                    <a:xfrm>
+                      <a:off x="0" y="0"/>
+                      <a:ext cx="5940425" cy="1111495"/>
+                    </a:xfrm>
+                    <a:prstGeom prst="rect">
+                      <a:avLst/>
+                    </a:prstGeom>
+                  </pic:spPr>
+                </pic:pic>
+              </a:graphicData>
+            </a:graphic>
+          </wp:inline>
+        </w:drawing>
+      </w:r>
+      <w:r>
+        <w:rPr>
+          <w:rFonts w:ascii="Arial" w:hAnsi="Arial" w:cs="Arial"/>
+          <w:sz w:val="28"/>
+          <w:szCs w:val="28"/>
+        </w:rPr>
+        <w:br/>
+        <w:t xml:space="preserve">Но в таком случае мы ничего не </w:t>
+      </w:r>
+      <w:proofErr w:type="spellStart"/>
+      <w:r>
+        <w:rPr>
+          <w:rFonts w:ascii="Arial" w:hAnsi="Arial" w:cs="Arial"/>
+          <w:sz w:val="28"/>
+          <w:szCs w:val="28"/>
+        </w:rPr>
+        <w:t>деспатчим</w:t>
+      </w:r>
+      <w:proofErr w:type="spellEnd"/>
+      <w:r>
+        <w:rPr>
+          <w:rFonts w:ascii="Arial" w:hAnsi="Arial" w:cs="Arial"/>
+          <w:sz w:val="28"/>
+          <w:szCs w:val="28"/>
+        </w:rPr>
+        <w:t xml:space="preserve">, как </w:t>
+      </w:r>
+      <w:proofErr w:type="spellStart"/>
+      <w:r>
+        <w:rPr>
+          <w:rFonts w:ascii="Arial" w:hAnsi="Arial" w:cs="Arial"/>
+          <w:sz w:val="28"/>
+          <w:szCs w:val="28"/>
+          <w:lang w:val="en-US"/>
+        </w:rPr>
+        <w:t>redux</w:t>
+      </w:r>
+      <w:proofErr w:type="spellEnd"/>
+      <w:r>
+        <w:rPr>
+          <w:rFonts w:ascii="Arial" w:hAnsi="Arial" w:cs="Arial"/>
+          <w:sz w:val="28"/>
+          <w:szCs w:val="28"/>
+          <w:lang w:val="en-US"/>
+        </w:rPr>
+        <w:t xml:space="preserve"> </w:t>
+      </w:r>
+      <w:r>
+        <w:rPr>
+          <w:rFonts w:ascii="Arial" w:hAnsi="Arial" w:cs="Arial"/>
+          <w:sz w:val="28"/>
+          <w:szCs w:val="28"/>
+        </w:rPr>
+        <w:t>узнает об этом?</w:t>
+      </w:r>
+      <w:r>
+        <w:rPr>
+          <w:rFonts w:ascii="Arial" w:hAnsi="Arial" w:cs="Arial"/>
+          <w:sz w:val="28"/>
+          <w:szCs w:val="28"/>
+        </w:rPr>
+        <w:br/>
+      </w:r>
+      <w:r>
+        <w:rPr>
+          <w:rFonts w:ascii="Arial" w:hAnsi="Arial" w:cs="Arial"/>
+          <w:sz w:val="28"/>
+          <w:szCs w:val="28"/>
+        </w:rPr>
+        <w:br/>
+        <w:t xml:space="preserve">Для такого случая в </w:t>
+      </w:r>
+      <w:proofErr w:type="spellStart"/>
+      <w:r>
+        <w:rPr>
+          <w:rFonts w:ascii="Arial" w:hAnsi="Arial" w:cs="Arial"/>
+          <w:sz w:val="28"/>
+          <w:szCs w:val="28"/>
+          <w:lang w:val="en-US"/>
+        </w:rPr>
+        <w:t>CreateSlice</w:t>
+      </w:r>
+      <w:proofErr w:type="spellEnd"/>
+      <w:r>
+        <w:rPr>
+          <w:rFonts w:ascii="Arial" w:hAnsi="Arial" w:cs="Arial"/>
+          <w:sz w:val="28"/>
+          <w:szCs w:val="28"/>
+        </w:rPr>
+        <w:t xml:space="preserve"> есть поле </w:t>
+      </w:r>
+      <w:proofErr w:type="spellStart"/>
+      <w:r>
+        <w:rPr>
+          <w:rFonts w:ascii="Arial" w:hAnsi="Arial" w:cs="Arial"/>
+          <w:sz w:val="28"/>
+          <w:szCs w:val="28"/>
+          <w:lang w:val="en-US"/>
+        </w:rPr>
+        <w:t>extraReducers</w:t>
+      </w:r>
+      <w:proofErr w:type="spellEnd"/>
+      <w:r>
+        <w:rPr>
+          <w:rFonts w:ascii="Arial" w:hAnsi="Arial" w:cs="Arial"/>
+          <w:sz w:val="28"/>
+          <w:szCs w:val="28"/>
+          <w:lang w:val="en-US"/>
+        </w:rPr>
+        <w:t>.</w:t>
+      </w:r>
+      <w:r>
+        <w:rPr>
+          <w:rFonts w:ascii="Arial" w:hAnsi="Arial" w:cs="Arial"/>
+          <w:sz w:val="28"/>
+          <w:szCs w:val="28"/>
+          <w:lang w:val="en-US"/>
+        </w:rPr>
+        <w:br/>
+      </w:r>
+      <w:r>
+        <w:rPr>
+          <w:noProof/>
+          <w:lang w:eastAsia="ru-RU"/>
+        </w:rPr>
+        <w:drawing>
+          <wp:inline distT="0" distB="0" distL="0" distR="0" wp14:anchorId="12A4FAF3" wp14:editId="5E3BEAE2">
+            <wp:extent cx="4743450" cy="2266950"/>
+            <wp:effectExtent l="0" t="0" r="0" b="0"/>
+            <wp:docPr id="20" name="Рисунок 20"/>
+            <wp:cNvGraphicFramePr>
+              <a:graphicFrameLocks xmlns:a="http://schemas.openxmlformats.org/drawingml/2006/main" noChangeAspect="1"/>
+            </wp:cNvGraphicFramePr>
+            <a:graphic xmlns:a="http://schemas.openxmlformats.org/drawingml/2006/main">
+              <a:graphicData uri="http://schemas.openxmlformats.org/drawingml/2006/picture">
+                <pic:pic xmlns:pic="http://schemas.openxmlformats.org/drawingml/2006/picture">
+                  <pic:nvPicPr>
+                    <pic:cNvPr id="0" name=""/>
+                    <pic:cNvPicPr/>
+                  </pic:nvPicPr>
+                  <pic:blipFill>
+                    <a:blip r:embed="rId23"/>
+                    <a:stretch>
+                      <a:fillRect/>
+                    </a:stretch>
+                  </pic:blipFill>
+                  <pic:spPr>
+                    <a:xfrm>
+                      <a:off x="0" y="0"/>
+                      <a:ext cx="4743450" cy="2266950"/>
+                    </a:xfrm>
+                    <a:prstGeom prst="rect">
+                      <a:avLst/>
+                    </a:prstGeom>
+                  </pic:spPr>
+                </pic:pic>
+              </a:graphicData>
+            </a:graphic>
+          </wp:inline>
+        </w:drawing>
+      </w:r>
+      <w:r>
+        <w:rPr>
+          <w:rFonts w:ascii="Arial" w:hAnsi="Arial" w:cs="Arial"/>
+          <w:sz w:val="28"/>
+          <w:szCs w:val="28"/>
+          <w:lang w:val="en-US"/>
+        </w:rPr>
+        <w:br/>
+      </w:r>
+      <w:r>
+        <w:rPr>
+          <w:rFonts w:ascii="Arial" w:hAnsi="Arial" w:cs="Arial"/>
+          <w:sz w:val="28"/>
+          <w:szCs w:val="28"/>
+        </w:rPr>
+        <w:t xml:space="preserve">А поле </w:t>
+      </w:r>
+      <w:r>
+        <w:rPr>
+          <w:rFonts w:ascii="Arial" w:hAnsi="Arial" w:cs="Arial"/>
+          <w:sz w:val="28"/>
+          <w:szCs w:val="28"/>
+          <w:lang w:val="en-US"/>
+        </w:rPr>
+        <w:t xml:space="preserve">reducers </w:t>
+      </w:r>
+      <w:r>
+        <w:rPr>
+          <w:rFonts w:ascii="Arial" w:hAnsi="Arial" w:cs="Arial"/>
+          <w:sz w:val="28"/>
+          <w:szCs w:val="28"/>
+        </w:rPr>
+        <w:t>можно очистить.</w:t>
+      </w:r>
+      <w:r>
+        <w:rPr>
+          <w:rFonts w:ascii="Arial" w:hAnsi="Arial" w:cs="Arial"/>
+          <w:sz w:val="28"/>
+          <w:szCs w:val="28"/>
+        </w:rPr>
+        <w:br/>
+      </w:r>
+      <w:r>
+        <w:rPr>
+          <w:rFonts w:ascii="Arial" w:hAnsi="Arial" w:cs="Arial"/>
+          <w:sz w:val="28"/>
+          <w:szCs w:val="28"/>
+        </w:rPr>
+        <w:br/>
+      </w:r>
+      <w:r>
+        <w:rPr>
+          <w:rFonts w:ascii="Arial" w:hAnsi="Arial" w:cs="Arial"/>
+          <w:sz w:val="28"/>
+          <w:szCs w:val="28"/>
+        </w:rPr>
+        <w:t xml:space="preserve">Но обработка ошибки не будет происходить, исправим это, добавив </w:t>
+      </w:r>
+      <w:r>
+        <w:rPr>
+          <w:rFonts w:ascii="Arial" w:hAnsi="Arial" w:cs="Arial"/>
+          <w:sz w:val="28"/>
+          <w:szCs w:val="28"/>
+          <w:lang w:val="en-US"/>
+        </w:rPr>
+        <w:t xml:space="preserve">try catch </w:t>
+      </w:r>
+      <w:r>
+        <w:rPr>
+          <w:rFonts w:ascii="Arial" w:hAnsi="Arial" w:cs="Arial"/>
+          <w:sz w:val="28"/>
+          <w:szCs w:val="28"/>
+        </w:rPr>
+        <w:t xml:space="preserve">и вызов </w:t>
+      </w:r>
+      <w:r>
+        <w:rPr>
+          <w:rFonts w:ascii="Arial" w:hAnsi="Arial" w:cs="Arial"/>
+          <w:sz w:val="28"/>
+          <w:szCs w:val="28"/>
+          <w:lang w:val="en-US"/>
+        </w:rPr>
+        <w:t xml:space="preserve">rejected </w:t>
+      </w:r>
+      <w:r>
+        <w:rPr>
+          <w:rFonts w:ascii="Arial" w:hAnsi="Arial" w:cs="Arial"/>
+          <w:sz w:val="28"/>
+          <w:szCs w:val="28"/>
+        </w:rPr>
+        <w:t xml:space="preserve">в </w:t>
+      </w:r>
+      <w:r>
+        <w:rPr>
+          <w:rFonts w:ascii="Arial" w:hAnsi="Arial" w:cs="Arial"/>
+          <w:sz w:val="28"/>
+          <w:szCs w:val="28"/>
+          <w:lang w:val="en-US"/>
+        </w:rPr>
+        <w:t xml:space="preserve">catch </w:t>
+      </w:r>
+      <w:r>
+        <w:rPr>
+          <w:rFonts w:ascii="Arial" w:hAnsi="Arial" w:cs="Arial"/>
+          <w:sz w:val="28"/>
+          <w:szCs w:val="28"/>
+        </w:rPr>
+        <w:t>поле.</w:t>
+      </w:r>
+      <w:r>
+        <w:rPr>
+          <w:rFonts w:ascii="Arial" w:hAnsi="Arial" w:cs="Arial"/>
+          <w:sz w:val="28"/>
+          <w:szCs w:val="28"/>
+        </w:rPr>
+        <w:br/>
+      </w:r>
+      <w:r>
+        <w:rPr>
+          <w:noProof/>
+          <w:lang w:eastAsia="ru-RU"/>
+        </w:rPr>
+        <w:lastRenderedPageBreak/>
+        <w:drawing>
+          <wp:inline distT="0" distB="0" distL="0" distR="0" wp14:anchorId="1FFCA13E" wp14:editId="7850FA00">
+            <wp:extent cx="5940425" cy="1780283"/>
+            <wp:effectExtent l="0" t="0" r="3175" b="0"/>
+            <wp:docPr id="21" name="Рисунок 21"/>
+            <wp:cNvGraphicFramePr>
+              <a:graphicFrameLocks xmlns:a="http://schemas.openxmlformats.org/drawingml/2006/main" noChangeAspect="1"/>
+            </wp:cNvGraphicFramePr>
+            <a:graphic xmlns:a="http://schemas.openxmlformats.org/drawingml/2006/main">
+              <a:graphicData uri="http://schemas.openxmlformats.org/drawingml/2006/picture">
+                <pic:pic xmlns:pic="http://schemas.openxmlformats.org/drawingml/2006/picture">
+                  <pic:nvPicPr>
+                    <pic:cNvPr id="0" name=""/>
+                    <pic:cNvPicPr/>
+                  </pic:nvPicPr>
+                  <pic:blipFill>
+                    <a:blip r:embed="rId24"/>
+                    <a:stretch>
+                      <a:fillRect/>
+                    </a:stretch>
+                  </pic:blipFill>
+                  <pic:spPr>
+                    <a:xfrm>
+                      <a:off x="0" y="0"/>
+                      <a:ext cx="5940425" cy="1780283"/>
+                    </a:xfrm>
+                    <a:prstGeom prst="rect">
+                      <a:avLst/>
+                    </a:prstGeom>
+                  </pic:spPr>
+                </pic:pic>
+              </a:graphicData>
+            </a:graphic>
+          </wp:inline>
+        </w:drawing>
+      </w:r>
+      <w:r>
+        <w:rPr>
+          <w:rFonts w:ascii="Arial" w:hAnsi="Arial" w:cs="Arial"/>
+          <w:sz w:val="28"/>
+          <w:szCs w:val="28"/>
+        </w:rPr>
+        <w:br/>
+      </w:r>
       <w:bookmarkStart w:id="0" w:name="_GoBack"/>
       <w:bookmarkEnd w:id="0"/>
+      <w:r>
+        <w:rPr>
+          <w:rFonts w:ascii="Arial" w:hAnsi="Arial" w:cs="Arial"/>
+          <w:sz w:val="28"/>
+          <w:szCs w:val="28"/>
+          <w:lang w:val="en-US"/>
+        </w:rPr>
+        <w:br/>
+      </w:r>
+    </w:p>
+    <w:p>
+      <w:pPr>
+        <w:rPr>
+          <w:rFonts w:ascii="Arial" w:hAnsi="Arial" w:cs="Arial"/>
+          <w:sz w:val="28"/>
+          <w:szCs w:val="28"/>
+        </w:rPr>
+      </w:pPr>
+      <w:r>
+        <w:rPr>
+          <w:rFonts w:ascii="Arial" w:hAnsi="Arial" w:cs="Arial"/>
+          <w:sz w:val="28"/>
+          <w:szCs w:val="28"/>
+        </w:rPr>
+        <w:br w:type="column"/>
+      </w:r>
     </w:p>
     <w:sectPr>
       <w:pgSz w:w="11906" w:h="16838"/>

</xml_diff>